<commit_message>
Changed all types of number to fixed with 2 fractional digits
</commit_message>
<xml_diff>
--- a/js_learning_notes/JS Flashcard.docx
+++ b/js_learning_notes/JS Flashcard.docx
@@ -2772,6 +2772,54 @@
           <w:szCs w:val="32"/>
         </w:rPr>
         <w:lastRenderedPageBreak/>
+        <w:t>Development environment setup</w:t>
+      </w:r>
+    </w:p>
+    <w:p>
+      <w:r>
+        <w:t>Live server</w:t>
+      </w:r>
+    </w:p>
+    <w:p>
+      <w:pPr>
+        <w:pStyle w:val="ListParagraph"/>
+        <w:numPr>
+          <w:ilvl w:val="0"/>
+          <w:numId w:val="33"/>
+        </w:numPr>
+      </w:pPr>
+      <w:r>
+        <w:t>Open a terminal and user command live-server</w:t>
+      </w:r>
+    </w:p>
+    <w:p>
+      <w:pPr>
+        <w:jc w:val="center"/>
+        <w:rPr>
+          <w:b/>
+          <w:bCs/>
+          <w:sz w:val="32"/>
+          <w:szCs w:val="32"/>
+        </w:rPr>
+      </w:pPr>
+    </w:p>
+    <w:p>
+      <w:pPr>
+        <w:jc w:val="center"/>
+        <w:rPr>
+          <w:b/>
+          <w:bCs/>
+          <w:sz w:val="32"/>
+          <w:szCs w:val="32"/>
+        </w:rPr>
+      </w:pPr>
+      <w:r>
+        <w:rPr>
+          <w:b/>
+          <w:bCs/>
+          <w:sz w:val="32"/>
+          <w:szCs w:val="32"/>
+        </w:rPr>
         <w:t>JavaScript in Browser: DOM and Events fundamentals</w:t>
       </w:r>
     </w:p>
@@ -3221,6 +3269,7 @@
         </w:numPr>
       </w:pPr>
       <w:r>
+        <w:lastRenderedPageBreak/>
         <w:t xml:space="preserve">An object </w:t>
       </w:r>
       <w:r>
@@ -3402,7 +3451,6 @@
           <w:sz w:val="32"/>
           <w:szCs w:val="32"/>
         </w:rPr>
-        <w:lastRenderedPageBreak/>
         <w:t>JS Behind the Scene</w:t>
       </w:r>
       <w:r>
@@ -3871,6 +3919,7 @@
         <w:ind w:left="1080"/>
       </w:pPr>
       <w:r>
+        <w:lastRenderedPageBreak/>
         <w:t>Argument object</w:t>
       </w:r>
     </w:p>
@@ -3948,7 +3997,6 @@
         </w:numPr>
       </w:pPr>
       <w:r>
-        <w:lastRenderedPageBreak/>
         <w:t>Creation of global execution context (for top-level code)</w:t>
       </w:r>
       <w:r>
@@ -4398,6 +4446,7 @@
         </w:numPr>
       </w:pPr>
       <w:r>
+        <w:lastRenderedPageBreak/>
         <w:t>Always declare varibales/functions at the top of the block</w:t>
       </w:r>
     </w:p>
@@ -4437,7 +4486,6 @@
     <w:p/>
     <w:p>
       <w:r>
-        <w:lastRenderedPageBreak/>
         <w:t>This keyword</w:t>
       </w:r>
     </w:p>
@@ -4808,6 +4856,7 @@
         <w:pStyle w:val="ListParagraph"/>
       </w:pPr>
       <w:r>
+        <w:lastRenderedPageBreak/>
         <w:t>Where are they stored?</w:t>
       </w:r>
     </w:p>
@@ -4868,7 +4917,6 @@
         </w:numPr>
       </w:pPr>
       <w:r>
-        <w:lastRenderedPageBreak/>
         <w:t>Null</w:t>
       </w:r>
     </w:p>
@@ -5060,7 +5108,6 @@
           <w:sz w:val="32"/>
           <w:szCs w:val="32"/>
         </w:rPr>
-        <w:lastRenderedPageBreak/>
         <w:t>JS Data structure</w:t>
       </w:r>
     </w:p>
@@ -5441,6 +5488,7 @@
         </w:numPr>
       </w:pPr>
       <w:r>
+        <w:lastRenderedPageBreak/>
         <w:t>How it works with objects?</w:t>
       </w:r>
     </w:p>
@@ -5467,7 +5515,6 @@
         <w:pStyle w:val="ListParagraph"/>
       </w:pPr>
       <w:r>
-        <w:lastRenderedPageBreak/>
         <w:t xml:space="preserve">Definition </w:t>
       </w:r>
       <w:hyperlink r:id="rId29" w:history="1">
@@ -5627,11 +5674,6 @@
       </w:r>
     </w:p>
     <w:p>
-      <w:pPr>
-        <w:rPr>
-          <w:rFonts w:hint="eastAsia"/>
-        </w:rPr>
-      </w:pPr>
       <w:r>
         <w:rPr>
           <w:rFonts w:ascii="SimSun" w:eastAsia="SimSun" w:hAnsi="SimSun" w:cs="SimSun" w:hint="eastAsia"/>
@@ -5731,7 +5773,15 @@
     </w:p>
     <w:p/>
     <w:p>
-      <w:r>
+      <w:pPr>
+        <w:rPr>
+          <w:lang w:val="fr-FR"/>
+        </w:rPr>
+      </w:pPr>
+      <w:r>
+        <w:rPr>
+          <w:lang w:val="fr-FR"/>
+        </w:rPr>
         <w:t>Optional chain</w:t>
       </w:r>
     </w:p>
@@ -5786,7 +5836,6 @@
     <w:p>
       <w:pPr>
         <w:rPr>
-          <w:rFonts w:hint="eastAsia"/>
           <w:lang w:val="fr-FR"/>
         </w:rPr>
       </w:pPr>
@@ -5817,7 +5866,6 @@
     <w:p>
       <w:pPr>
         <w:rPr>
-          <w:rFonts w:hint="eastAsia"/>
           <w:lang w:val="fr-FR"/>
         </w:rPr>
       </w:pPr>
@@ -5924,6 +5972,7 @@
         </w:numPr>
       </w:pPr>
       <w:r>
+        <w:lastRenderedPageBreak/>
         <w:t xml:space="preserve">How to </w:t>
       </w:r>
       <w:r>
@@ -5960,7 +6009,6 @@
     <w:p/>
     <w:p>
       <w:r>
-        <w:lastRenderedPageBreak/>
         <w:t>Sets</w:t>
       </w:r>
     </w:p>
@@ -6418,7 +6466,6 @@
           <w:b/>
           <w:bCs/>
         </w:rPr>
-        <w:lastRenderedPageBreak/>
         <w:t>Strings</w:t>
       </w:r>
     </w:p>
@@ -6775,7 +6822,6 @@
           <w:b/>
           <w:bCs/>
         </w:rPr>
-        <w:lastRenderedPageBreak/>
         <w:t>Functions</w:t>
       </w:r>
     </w:p>
@@ -7152,6 +7198,7 @@
         </w:numPr>
       </w:pPr>
       <w:r>
+        <w:lastRenderedPageBreak/>
         <w:t>What apply and call difference?</w:t>
       </w:r>
     </w:p>
@@ -7590,7 +7637,6 @@
           <w:b/>
           <w:bCs/>
         </w:rPr>
-        <w:lastRenderedPageBreak/>
         <w:t>Working with Arrays</w:t>
       </w:r>
     </w:p>
@@ -7999,7 +8045,6 @@
         </w:numPr>
       </w:pPr>
       <w:r>
-        <w:lastRenderedPageBreak/>
         <w:t>Different positions</w:t>
       </w:r>
       <w:r>
@@ -8296,30 +8341,14 @@
       <w:pPr>
         <w:pStyle w:val="ListParagraph"/>
       </w:pPr>
-      <w:r>
-        <w:fldChar w:fldCharType="begin"/>
-      </w:r>
-      <w:r>
-        <w:instrText xml:space="preserve"> HYPERLINK "</w:instrText>
-      </w:r>
-      <w:r>
-        <w:instrText>https://developer.mozilla.org/en-US/docs/Web/JavaScript/Reference/Global_Objects/Array/findIndex</w:instrText>
-      </w:r>
-      <w:r>
-        <w:instrText xml:space="preserve">" </w:instrText>
-      </w:r>
-      <w:r>
-        <w:fldChar w:fldCharType="separate"/>
-      </w:r>
-      <w:r>
-        <w:rPr>
-          <w:rStyle w:val="Hyperlink"/>
-        </w:rPr>
-        <w:t>https://developer.mozilla.org/en-US/docs/Web/JavaScript/Reference/Global_Objects/Array/findIndex</w:t>
-      </w:r>
-      <w:r>
-        <w:fldChar w:fldCharType="end"/>
-      </w:r>
+      <w:hyperlink r:id="rId49" w:history="1">
+        <w:r>
+          <w:rPr>
+            <w:rStyle w:val="Hyperlink"/>
+          </w:rPr>
+          <w:t>https://developer.mozilla.org/en-US/docs/Web/JavaScript/Reference/Global_Objects/Array/findIndex</w:t>
+        </w:r>
+      </w:hyperlink>
     </w:p>
     <w:p/>
     <w:p>
@@ -8343,7 +8372,7 @@
       <w:pPr>
         <w:pStyle w:val="ListParagraph"/>
       </w:pPr>
-      <w:hyperlink r:id="rId49" w:history="1">
+      <w:hyperlink r:id="rId50" w:history="1">
         <w:r>
           <w:rPr>
             <w:rStyle w:val="Hyperlink"/>
@@ -8361,6 +8390,7 @@
         </w:numPr>
       </w:pPr>
       <w:r>
+        <w:lastRenderedPageBreak/>
         <w:t>every</w:t>
       </w:r>
     </w:p>
@@ -8368,7 +8398,7 @@
       <w:pPr>
         <w:pStyle w:val="ListParagraph"/>
       </w:pPr>
-      <w:hyperlink r:id="rId50" w:history="1">
+      <w:hyperlink r:id="rId51" w:history="1">
         <w:r>
           <w:rPr>
             <w:rStyle w:val="Hyperlink"/>
@@ -8394,7 +8424,6 @@
         <w:pStyle w:val="ListParagraph"/>
       </w:pPr>
       <w:r>
-        <w:lastRenderedPageBreak/>
         <w:t>Used to be passed as an argument in the functions</w:t>
       </w:r>
     </w:p>
@@ -8420,7 +8449,7 @@
       <w:pPr>
         <w:pStyle w:val="ListParagraph"/>
       </w:pPr>
-      <w:hyperlink r:id="rId51" w:history="1">
+      <w:hyperlink r:id="rId52" w:history="1">
         <w:r>
           <w:rPr>
             <w:rStyle w:val="Hyperlink"/>
@@ -8445,7 +8474,7 @@
       <w:pPr>
         <w:pStyle w:val="ListParagraph"/>
       </w:pPr>
-      <w:hyperlink r:id="rId52" w:history="1">
+      <w:hyperlink r:id="rId53" w:history="1">
         <w:r>
           <w:rPr>
             <w:rStyle w:val="Hyperlink"/>
@@ -8480,7 +8509,7 @@
       <w:pPr>
         <w:pStyle w:val="ListParagraph"/>
       </w:pPr>
-      <w:hyperlink r:id="rId53" w:history="1">
+      <w:hyperlink r:id="rId54" w:history="1">
         <w:r>
           <w:rPr>
             <w:rStyle w:val="Hyperlink"/>
@@ -8492,9 +8521,6 @@
     <w:p>
       <w:pPr>
         <w:pStyle w:val="ListParagraph"/>
-        <w:rPr>
-          <w:rFonts w:hint="eastAsia"/>
-        </w:rPr>
       </w:pPr>
     </w:p>
     <w:p>
@@ -8558,7 +8584,7 @@
       <w:pPr>
         <w:pStyle w:val="ListParagraph"/>
       </w:pPr>
-      <w:hyperlink r:id="rId54" w:history="1">
+      <w:hyperlink r:id="rId55" w:history="1">
         <w:r>
           <w:rPr>
             <w:rStyle w:val="Hyperlink"/>
@@ -8773,6 +8799,7 @@
         <w:pStyle w:val="ListParagraph"/>
       </w:pPr>
       <w:r>
+        <w:lastRenderedPageBreak/>
         <w:t>Includes, some, every</w:t>
       </w:r>
     </w:p>
@@ -8813,7 +8840,6 @@
         <w:pStyle w:val="ListParagraph"/>
       </w:pPr>
       <w:r>
-        <w:lastRenderedPageBreak/>
         <w:t>Reduce</w:t>
       </w:r>
     </w:p>
@@ -8859,6 +8885,32 @@
       </w:pPr>
     </w:p>
     <w:p>
+      <w:pPr>
+        <w:rPr>
+          <w:b/>
+          <w:bCs/>
+        </w:rPr>
+      </w:pPr>
+      <w:hyperlink r:id="rId56" w:history="1">
+        <w:r>
+          <w:rPr>
+            <w:rStyle w:val="Hyperlink"/>
+            <w:b/>
+            <w:bCs/>
+          </w:rPr>
+          <w:t>https://developer.mozilla.org/en-US/docs/Web/JavaScript/Reference/Global_Objects/Number</w:t>
+        </w:r>
+      </w:hyperlink>
+    </w:p>
+    <w:p>
+      <w:pPr>
+        <w:rPr>
+          <w:b/>
+          <w:bCs/>
+        </w:rPr>
+      </w:pPr>
+    </w:p>
+    <w:p>
       <w:r>
         <w:t>Converting and checking numbers</w:t>
       </w:r>
@@ -8884,6 +8936,54 @@
         </w:numPr>
       </w:pPr>
       <w:r>
+        <w:t>What is Number in js?</w:t>
+      </w:r>
+    </w:p>
+    <w:p>
+      <w:pPr>
+        <w:pStyle w:val="ListParagraph"/>
+        <w:numPr>
+          <w:ilvl w:val="0"/>
+          <w:numId w:val="87"/>
+        </w:numPr>
+      </w:pPr>
+      <w:r>
+        <w:t>What is primitive wrapper objects?</w:t>
+      </w:r>
+    </w:p>
+    <w:p>
+      <w:pPr>
+        <w:pStyle w:val="ListParagraph"/>
+        <w:numPr>
+          <w:ilvl w:val="0"/>
+          <w:numId w:val="87"/>
+        </w:numPr>
+      </w:pPr>
+      <w:r>
+        <w:t>22 === 22.0? Why?</w:t>
+      </w:r>
+    </w:p>
+    <w:p>
+      <w:pPr>
+        <w:pStyle w:val="ListParagraph"/>
+        <w:numPr>
+          <w:ilvl w:val="0"/>
+          <w:numId w:val="33"/>
+        </w:numPr>
+      </w:pPr>
+      <w:r>
+        <w:t>Numbers are represented in 64 base 2 format</w:t>
+      </w:r>
+    </w:p>
+    <w:p>
+      <w:pPr>
+        <w:pStyle w:val="ListParagraph"/>
+        <w:numPr>
+          <w:ilvl w:val="0"/>
+          <w:numId w:val="87"/>
+        </w:numPr>
+      </w:pPr>
+      <w:r>
         <w:t>0.1 + 0.2 === 0.3 ???</w:t>
       </w:r>
     </w:p>
@@ -8988,13 +9088,7 @@
         </w:numPr>
       </w:pPr>
       <w:r>
-        <w:t xml:space="preserve">How to check whether it’s a </w:t>
-      </w:r>
-      <w:r>
-        <w:t>number integer</w:t>
-      </w:r>
-      <w:r>
-        <w:t>?</w:t>
+        <w:t>How to check whether it’s a number integer?</w:t>
       </w:r>
     </w:p>
     <w:p>
@@ -9011,15 +9105,134 @@
     </w:p>
     <w:p>
       <w:pPr>
+        <w:pStyle w:val="ListParagraph"/>
+        <w:numPr>
+          <w:ilvl w:val="0"/>
+          <w:numId w:val="87"/>
+        </w:numPr>
+      </w:pPr>
+      <w:r>
+        <w:t>What is finite/infinite? How to check?</w:t>
+      </w:r>
+    </w:p>
+    <w:p>
+      <w:pPr>
         <w:ind w:left="360"/>
       </w:pPr>
     </w:p>
     <w:p>
-      <w:pPr>
-        <w:ind w:left="360"/>
-      </w:pPr>
-    </w:p>
-    <w:p/>
+      <w:r>
+        <w:t>Math and Rounding</w:t>
+      </w:r>
+    </w:p>
+    <w:p>
+      <w:pPr>
+        <w:pStyle w:val="ListParagraph"/>
+        <w:numPr>
+          <w:ilvl w:val="0"/>
+          <w:numId w:val="88"/>
+        </w:numPr>
+      </w:pPr>
+      <w:r>
+        <w:t>How to check maximum?</w:t>
+      </w:r>
+    </w:p>
+    <w:p>
+      <w:pPr>
+        <w:pStyle w:val="ListParagraph"/>
+        <w:numPr>
+          <w:ilvl w:val="0"/>
+          <w:numId w:val="88"/>
+        </w:numPr>
+      </w:pPr>
+      <w:r>
+        <w:t>How to check minimum?</w:t>
+      </w:r>
+    </w:p>
+    <w:p>
+      <w:pPr>
+        <w:pStyle w:val="ListParagraph"/>
+        <w:numPr>
+          <w:ilvl w:val="0"/>
+          <w:numId w:val="88"/>
+        </w:numPr>
+      </w:pPr>
+      <w:r>
+        <w:t>How to check square?</w:t>
+      </w:r>
+    </w:p>
+    <w:p>
+      <w:pPr>
+        <w:pStyle w:val="ListParagraph"/>
+        <w:numPr>
+          <w:ilvl w:val="0"/>
+          <w:numId w:val="88"/>
+        </w:numPr>
+      </w:pPr>
+      <w:r>
+        <w:t>How to generate random number?</w:t>
+      </w:r>
+    </w:p>
+    <w:p>
+      <w:pPr>
+        <w:pStyle w:val="ListParagraph"/>
+        <w:numPr>
+          <w:ilvl w:val="0"/>
+          <w:numId w:val="88"/>
+        </w:numPr>
+      </w:pPr>
+      <w:r>
+        <w:t>How to remove fractional digits?</w:t>
+      </w:r>
+    </w:p>
+    <w:p>
+      <w:pPr>
+        <w:pStyle w:val="ListParagraph"/>
+        <w:numPr>
+          <w:ilvl w:val="0"/>
+          <w:numId w:val="88"/>
+        </w:numPr>
+      </w:pPr>
+      <w:r>
+        <w:t>How to do rounding? 3 functions?</w:t>
+      </w:r>
+    </w:p>
+    <w:p>
+      <w:pPr>
+        <w:pStyle w:val="ListParagraph"/>
+        <w:numPr>
+          <w:ilvl w:val="0"/>
+          <w:numId w:val="88"/>
+        </w:numPr>
+      </w:pPr>
+      <w:r>
+        <w:t>Difference between floor and trunc</w:t>
+      </w:r>
+    </w:p>
+    <w:p>
+      <w:pPr>
+        <w:pStyle w:val="ListParagraph"/>
+        <w:numPr>
+          <w:ilvl w:val="0"/>
+          <w:numId w:val="88"/>
+        </w:numPr>
+      </w:pPr>
+      <w:r>
+        <w:t>Write a function that can return a random integer from min – max (e.g. 2 - 10);</w:t>
+      </w:r>
+    </w:p>
+    <w:p>
+      <w:pPr>
+        <w:pStyle w:val="ListParagraph"/>
+        <w:numPr>
+          <w:ilvl w:val="0"/>
+          <w:numId w:val="88"/>
+        </w:numPr>
+      </w:pPr>
+      <w:r>
+        <w:t>How to make sure the numbers only contains certain fractional digits?</w:t>
+      </w:r>
+    </w:p>
     <w:sectPr>
       <w:pgSz w:w="12240" w:h="15840"/>
       <w:pgMar w:top="1440" w:right="1440" w:bottom="1440" w:left="1440" w:header="708" w:footer="708" w:gutter="0"/>
@@ -14641,6 +14854,95 @@
     </w:lvl>
   </w:abstractNum>
   <w:abstractNum w:abstractNumId="63" w15:restartNumberingAfterBreak="0">
+    <w:nsid w:val="585F7A76"/>
+    <w:multiLevelType w:val="hybridMultilevel"/>
+    <w:tmpl w:val="09AC4CD8"/>
+    <w:lvl w:ilvl="0" w:tplc="0409000F">
+      <w:start w:val="1"/>
+      <w:numFmt w:val="decimal"/>
+      <w:lvlText w:val="%1."/>
+      <w:lvlJc w:val="left"/>
+      <w:pPr>
+        <w:ind w:left="720" w:hanging="360"/>
+      </w:pPr>
+      <w:rPr>
+        <w:rFonts w:hint="default"/>
+      </w:rPr>
+    </w:lvl>
+    <w:lvl w:ilvl="1" w:tplc="04090019" w:tentative="1">
+      <w:start w:val="1"/>
+      <w:numFmt w:val="lowerLetter"/>
+      <w:lvlText w:val="%2."/>
+      <w:lvlJc w:val="left"/>
+      <w:pPr>
+        <w:ind w:left="1440" w:hanging="360"/>
+      </w:pPr>
+    </w:lvl>
+    <w:lvl w:ilvl="2" w:tplc="0409001B" w:tentative="1">
+      <w:start w:val="1"/>
+      <w:numFmt w:val="lowerRoman"/>
+      <w:lvlText w:val="%3."/>
+      <w:lvlJc w:val="right"/>
+      <w:pPr>
+        <w:ind w:left="2160" w:hanging="180"/>
+      </w:pPr>
+    </w:lvl>
+    <w:lvl w:ilvl="3" w:tplc="0409000F" w:tentative="1">
+      <w:start w:val="1"/>
+      <w:numFmt w:val="decimal"/>
+      <w:lvlText w:val="%4."/>
+      <w:lvlJc w:val="left"/>
+      <w:pPr>
+        <w:ind w:left="2880" w:hanging="360"/>
+      </w:pPr>
+    </w:lvl>
+    <w:lvl w:ilvl="4" w:tplc="04090019" w:tentative="1">
+      <w:start w:val="1"/>
+      <w:numFmt w:val="lowerLetter"/>
+      <w:lvlText w:val="%5."/>
+      <w:lvlJc w:val="left"/>
+      <w:pPr>
+        <w:ind w:left="3600" w:hanging="360"/>
+      </w:pPr>
+    </w:lvl>
+    <w:lvl w:ilvl="5" w:tplc="0409001B" w:tentative="1">
+      <w:start w:val="1"/>
+      <w:numFmt w:val="lowerRoman"/>
+      <w:lvlText w:val="%6."/>
+      <w:lvlJc w:val="right"/>
+      <w:pPr>
+        <w:ind w:left="4320" w:hanging="180"/>
+      </w:pPr>
+    </w:lvl>
+    <w:lvl w:ilvl="6" w:tplc="0409000F" w:tentative="1">
+      <w:start w:val="1"/>
+      <w:numFmt w:val="decimal"/>
+      <w:lvlText w:val="%7."/>
+      <w:lvlJc w:val="left"/>
+      <w:pPr>
+        <w:ind w:left="5040" w:hanging="360"/>
+      </w:pPr>
+    </w:lvl>
+    <w:lvl w:ilvl="7" w:tplc="04090019" w:tentative="1">
+      <w:start w:val="1"/>
+      <w:numFmt w:val="lowerLetter"/>
+      <w:lvlText w:val="%8."/>
+      <w:lvlJc w:val="left"/>
+      <w:pPr>
+        <w:ind w:left="5760" w:hanging="360"/>
+      </w:pPr>
+    </w:lvl>
+    <w:lvl w:ilvl="8" w:tplc="0409001B" w:tentative="1">
+      <w:start w:val="1"/>
+      <w:numFmt w:val="lowerRoman"/>
+      <w:lvlText w:val="%9."/>
+      <w:lvlJc w:val="right"/>
+      <w:pPr>
+        <w:ind w:left="6480" w:hanging="180"/>
+      </w:pPr>
+    </w:lvl>
+  </w:abstractNum>
+  <w:abstractNum w:abstractNumId="64" w15:restartNumberingAfterBreak="0">
     <w:nsid w:val="5911315F"/>
     <w:multiLevelType w:val="hybridMultilevel"/>
     <w:tmpl w:val="3CAE2A62"/>
@@ -14729,7 +15031,7 @@
       </w:pPr>
     </w:lvl>
   </w:abstractNum>
-  <w:abstractNum w:abstractNumId="64" w15:restartNumberingAfterBreak="0">
+  <w:abstractNum w:abstractNumId="65" w15:restartNumberingAfterBreak="0">
     <w:nsid w:val="5C557ED5"/>
     <w:multiLevelType w:val="hybridMultilevel"/>
     <w:tmpl w:val="F78C7364"/>
@@ -14818,7 +15120,7 @@
       </w:pPr>
     </w:lvl>
   </w:abstractNum>
-  <w:abstractNum w:abstractNumId="65" w15:restartNumberingAfterBreak="0">
+  <w:abstractNum w:abstractNumId="66" w15:restartNumberingAfterBreak="0">
     <w:nsid w:val="5F5E5D39"/>
     <w:multiLevelType w:val="hybridMultilevel"/>
     <w:tmpl w:val="B52CEDBA"/>
@@ -14907,7 +15209,7 @@
       </w:pPr>
     </w:lvl>
   </w:abstractNum>
-  <w:abstractNum w:abstractNumId="66" w15:restartNumberingAfterBreak="0">
+  <w:abstractNum w:abstractNumId="67" w15:restartNumberingAfterBreak="0">
     <w:nsid w:val="60CA7057"/>
     <w:multiLevelType w:val="hybridMultilevel"/>
     <w:tmpl w:val="5380C5C4"/>
@@ -14996,7 +15298,7 @@
       </w:pPr>
     </w:lvl>
   </w:abstractNum>
-  <w:abstractNum w:abstractNumId="67" w15:restartNumberingAfterBreak="0">
+  <w:abstractNum w:abstractNumId="68" w15:restartNumberingAfterBreak="0">
     <w:nsid w:val="617920FE"/>
     <w:multiLevelType w:val="hybridMultilevel"/>
     <w:tmpl w:val="9FC49B02"/>
@@ -15085,7 +15387,7 @@
       </w:pPr>
     </w:lvl>
   </w:abstractNum>
-  <w:abstractNum w:abstractNumId="68" w15:restartNumberingAfterBreak="0">
+  <w:abstractNum w:abstractNumId="69" w15:restartNumberingAfterBreak="0">
     <w:nsid w:val="67DC22FD"/>
     <w:multiLevelType w:val="hybridMultilevel"/>
     <w:tmpl w:val="DFE2A464"/>
@@ -15174,7 +15476,7 @@
       </w:pPr>
     </w:lvl>
   </w:abstractNum>
-  <w:abstractNum w:abstractNumId="69" w15:restartNumberingAfterBreak="0">
+  <w:abstractNum w:abstractNumId="70" w15:restartNumberingAfterBreak="0">
     <w:nsid w:val="68833BFF"/>
     <w:multiLevelType w:val="hybridMultilevel"/>
     <w:tmpl w:val="359A9CE0"/>
@@ -15263,7 +15565,7 @@
       </w:pPr>
     </w:lvl>
   </w:abstractNum>
-  <w:abstractNum w:abstractNumId="70" w15:restartNumberingAfterBreak="0">
+  <w:abstractNum w:abstractNumId="71" w15:restartNumberingAfterBreak="0">
     <w:nsid w:val="68E55E3A"/>
     <w:multiLevelType w:val="hybridMultilevel"/>
     <w:tmpl w:val="AD8C78A0"/>
@@ -15352,7 +15654,7 @@
       </w:pPr>
     </w:lvl>
   </w:abstractNum>
-  <w:abstractNum w:abstractNumId="71" w15:restartNumberingAfterBreak="0">
+  <w:abstractNum w:abstractNumId="72" w15:restartNumberingAfterBreak="0">
     <w:nsid w:val="69B76D35"/>
     <w:multiLevelType w:val="hybridMultilevel"/>
     <w:tmpl w:val="9BCA0DCC"/>
@@ -15441,7 +15743,7 @@
       </w:pPr>
     </w:lvl>
   </w:abstractNum>
-  <w:abstractNum w:abstractNumId="72" w15:restartNumberingAfterBreak="0">
+  <w:abstractNum w:abstractNumId="73" w15:restartNumberingAfterBreak="0">
     <w:nsid w:val="6A0048DC"/>
     <w:multiLevelType w:val="hybridMultilevel"/>
     <w:tmpl w:val="30C2F7B8"/>
@@ -15530,7 +15832,7 @@
       </w:pPr>
     </w:lvl>
   </w:abstractNum>
-  <w:abstractNum w:abstractNumId="73" w15:restartNumberingAfterBreak="0">
+  <w:abstractNum w:abstractNumId="74" w15:restartNumberingAfterBreak="0">
     <w:nsid w:val="6E5C0AA6"/>
     <w:multiLevelType w:val="hybridMultilevel"/>
     <w:tmpl w:val="9F9833B2"/>
@@ -15619,7 +15921,7 @@
       </w:pPr>
     </w:lvl>
   </w:abstractNum>
-  <w:abstractNum w:abstractNumId="74" w15:restartNumberingAfterBreak="0">
+  <w:abstractNum w:abstractNumId="75" w15:restartNumberingAfterBreak="0">
     <w:nsid w:val="6F1673EC"/>
     <w:multiLevelType w:val="hybridMultilevel"/>
     <w:tmpl w:val="E1A2BCE4"/>
@@ -15708,7 +16010,7 @@
       </w:pPr>
     </w:lvl>
   </w:abstractNum>
-  <w:abstractNum w:abstractNumId="75" w15:restartNumberingAfterBreak="0">
+  <w:abstractNum w:abstractNumId="76" w15:restartNumberingAfterBreak="0">
     <w:nsid w:val="6F4A369A"/>
     <w:multiLevelType w:val="hybridMultilevel"/>
     <w:tmpl w:val="0854BE44"/>
@@ -15797,7 +16099,7 @@
       </w:pPr>
     </w:lvl>
   </w:abstractNum>
-  <w:abstractNum w:abstractNumId="76" w15:restartNumberingAfterBreak="0">
+  <w:abstractNum w:abstractNumId="77" w15:restartNumberingAfterBreak="0">
     <w:nsid w:val="700C465F"/>
     <w:multiLevelType w:val="hybridMultilevel"/>
     <w:tmpl w:val="3A36A2A4"/>
@@ -15886,7 +16188,7 @@
       </w:pPr>
     </w:lvl>
   </w:abstractNum>
-  <w:abstractNum w:abstractNumId="77" w15:restartNumberingAfterBreak="0">
+  <w:abstractNum w:abstractNumId="78" w15:restartNumberingAfterBreak="0">
     <w:nsid w:val="719B2A0D"/>
     <w:multiLevelType w:val="hybridMultilevel"/>
     <w:tmpl w:val="0EECB346"/>
@@ -15975,7 +16277,7 @@
       </w:pPr>
     </w:lvl>
   </w:abstractNum>
-  <w:abstractNum w:abstractNumId="78" w15:restartNumberingAfterBreak="0">
+  <w:abstractNum w:abstractNumId="79" w15:restartNumberingAfterBreak="0">
     <w:nsid w:val="722956DB"/>
     <w:multiLevelType w:val="hybridMultilevel"/>
     <w:tmpl w:val="762AA4BA"/>
@@ -16088,7 +16390,7 @@
       </w:rPr>
     </w:lvl>
   </w:abstractNum>
-  <w:abstractNum w:abstractNumId="79" w15:restartNumberingAfterBreak="0">
+  <w:abstractNum w:abstractNumId="80" w15:restartNumberingAfterBreak="0">
     <w:nsid w:val="743F66AC"/>
     <w:multiLevelType w:val="hybridMultilevel"/>
     <w:tmpl w:val="6B0884B2"/>
@@ -16177,7 +16479,7 @@
       </w:pPr>
     </w:lvl>
   </w:abstractNum>
-  <w:abstractNum w:abstractNumId="80" w15:restartNumberingAfterBreak="0">
+  <w:abstractNum w:abstractNumId="81" w15:restartNumberingAfterBreak="0">
     <w:nsid w:val="76155838"/>
     <w:multiLevelType w:val="hybridMultilevel"/>
     <w:tmpl w:val="CA6E5C16"/>
@@ -16266,7 +16568,7 @@
       </w:pPr>
     </w:lvl>
   </w:abstractNum>
-  <w:abstractNum w:abstractNumId="81" w15:restartNumberingAfterBreak="0">
+  <w:abstractNum w:abstractNumId="82" w15:restartNumberingAfterBreak="0">
     <w:nsid w:val="78A76FA6"/>
     <w:multiLevelType w:val="hybridMultilevel"/>
     <w:tmpl w:val="D86A02E2"/>
@@ -16355,7 +16657,7 @@
       </w:pPr>
     </w:lvl>
   </w:abstractNum>
-  <w:abstractNum w:abstractNumId="82" w15:restartNumberingAfterBreak="0">
+  <w:abstractNum w:abstractNumId="83" w15:restartNumberingAfterBreak="0">
     <w:nsid w:val="78FE68F6"/>
     <w:multiLevelType w:val="hybridMultilevel"/>
     <w:tmpl w:val="D06429E6"/>
@@ -16444,7 +16746,7 @@
       </w:pPr>
     </w:lvl>
   </w:abstractNum>
-  <w:abstractNum w:abstractNumId="83" w15:restartNumberingAfterBreak="0">
+  <w:abstractNum w:abstractNumId="84" w15:restartNumberingAfterBreak="0">
     <w:nsid w:val="7B4D7BF3"/>
     <w:multiLevelType w:val="hybridMultilevel"/>
     <w:tmpl w:val="4F0C10F0"/>
@@ -16533,7 +16835,7 @@
       </w:pPr>
     </w:lvl>
   </w:abstractNum>
-  <w:abstractNum w:abstractNumId="84" w15:restartNumberingAfterBreak="0">
+  <w:abstractNum w:abstractNumId="85" w15:restartNumberingAfterBreak="0">
     <w:nsid w:val="7BBA6306"/>
     <w:multiLevelType w:val="hybridMultilevel"/>
     <w:tmpl w:val="239427E8"/>
@@ -16622,7 +16924,7 @@
       </w:pPr>
     </w:lvl>
   </w:abstractNum>
-  <w:abstractNum w:abstractNumId="85" w15:restartNumberingAfterBreak="0">
+  <w:abstractNum w:abstractNumId="86" w15:restartNumberingAfterBreak="0">
     <w:nsid w:val="7C7D0999"/>
     <w:multiLevelType w:val="hybridMultilevel"/>
     <w:tmpl w:val="C91A9056"/>
@@ -16711,7 +17013,7 @@
       </w:pPr>
     </w:lvl>
   </w:abstractNum>
-  <w:abstractNum w:abstractNumId="86" w15:restartNumberingAfterBreak="0">
+  <w:abstractNum w:abstractNumId="87" w15:restartNumberingAfterBreak="0">
     <w:nsid w:val="7CC27FF0"/>
     <w:multiLevelType w:val="hybridMultilevel"/>
     <w:tmpl w:val="CE4CB0D2"/>
@@ -16810,7 +17112,7 @@
     <w:abstractNumId w:val="25"/>
   </w:num>
   <w:num w:numId="4">
-    <w:abstractNumId w:val="77"/>
+    <w:abstractNumId w:val="78"/>
   </w:num>
   <w:num w:numId="5">
     <w:abstractNumId w:val="6"/>
@@ -16819,7 +17121,7 @@
     <w:abstractNumId w:val="56"/>
   </w:num>
   <w:num w:numId="7">
-    <w:abstractNumId w:val="66"/>
+    <w:abstractNumId w:val="67"/>
   </w:num>
   <w:num w:numId="8">
     <w:abstractNumId w:val="3"/>
@@ -16828,7 +17130,7 @@
     <w:abstractNumId w:val="26"/>
   </w:num>
   <w:num w:numId="10">
-    <w:abstractNumId w:val="69"/>
+    <w:abstractNumId w:val="70"/>
   </w:num>
   <w:num w:numId="11">
     <w:abstractNumId w:val="27"/>
@@ -16855,22 +17157,22 @@
     <w:abstractNumId w:val="35"/>
   </w:num>
   <w:num w:numId="19">
-    <w:abstractNumId w:val="86"/>
+    <w:abstractNumId w:val="87"/>
   </w:num>
   <w:num w:numId="20">
     <w:abstractNumId w:val="24"/>
   </w:num>
   <w:num w:numId="21">
-    <w:abstractNumId w:val="81"/>
+    <w:abstractNumId w:val="82"/>
   </w:num>
   <w:num w:numId="22">
     <w:abstractNumId w:val="36"/>
   </w:num>
   <w:num w:numId="23">
-    <w:abstractNumId w:val="74"/>
+    <w:abstractNumId w:val="75"/>
   </w:num>
   <w:num w:numId="24">
-    <w:abstractNumId w:val="80"/>
+    <w:abstractNumId w:val="81"/>
   </w:num>
   <w:num w:numId="25">
     <w:abstractNumId w:val="1"/>
@@ -16879,13 +17181,13 @@
     <w:abstractNumId w:val="10"/>
   </w:num>
   <w:num w:numId="27">
-    <w:abstractNumId w:val="65"/>
+    <w:abstractNumId w:val="66"/>
   </w:num>
   <w:num w:numId="28">
-    <w:abstractNumId w:val="85"/>
+    <w:abstractNumId w:val="86"/>
   </w:num>
   <w:num w:numId="29">
-    <w:abstractNumId w:val="63"/>
+    <w:abstractNumId w:val="64"/>
   </w:num>
   <w:num w:numId="30">
     <w:abstractNumId w:val="51"/>
@@ -16894,16 +17196,16 @@
     <w:abstractNumId w:val="50"/>
   </w:num>
   <w:num w:numId="32">
-    <w:abstractNumId w:val="72"/>
+    <w:abstractNumId w:val="73"/>
   </w:num>
   <w:num w:numId="33">
-    <w:abstractNumId w:val="78"/>
+    <w:abstractNumId w:val="79"/>
   </w:num>
   <w:num w:numId="34">
     <w:abstractNumId w:val="45"/>
   </w:num>
   <w:num w:numId="35">
-    <w:abstractNumId w:val="83"/>
+    <w:abstractNumId w:val="84"/>
   </w:num>
   <w:num w:numId="36">
     <w:abstractNumId w:val="59"/>
@@ -16912,7 +17214,7 @@
     <w:abstractNumId w:val="58"/>
   </w:num>
   <w:num w:numId="38">
-    <w:abstractNumId w:val="71"/>
+    <w:abstractNumId w:val="72"/>
   </w:num>
   <w:num w:numId="39">
     <w:abstractNumId w:val="0"/>
@@ -16921,10 +17223,10 @@
     <w:abstractNumId w:val="61"/>
   </w:num>
   <w:num w:numId="41">
-    <w:abstractNumId w:val="70"/>
+    <w:abstractNumId w:val="71"/>
   </w:num>
   <w:num w:numId="42">
-    <w:abstractNumId w:val="84"/>
+    <w:abstractNumId w:val="85"/>
   </w:num>
   <w:num w:numId="43">
     <w:abstractNumId w:val="11"/>
@@ -16954,7 +17256,7 @@
     <w:abstractNumId w:val="4"/>
   </w:num>
   <w:num w:numId="52">
-    <w:abstractNumId w:val="67"/>
+    <w:abstractNumId w:val="68"/>
   </w:num>
   <w:num w:numId="53">
     <w:abstractNumId w:val="28"/>
@@ -16972,16 +17274,16 @@
     <w:abstractNumId w:val="53"/>
   </w:num>
   <w:num w:numId="58">
-    <w:abstractNumId w:val="76"/>
+    <w:abstractNumId w:val="77"/>
   </w:num>
   <w:num w:numId="59">
     <w:abstractNumId w:val="42"/>
   </w:num>
   <w:num w:numId="60">
-    <w:abstractNumId w:val="68"/>
+    <w:abstractNumId w:val="69"/>
   </w:num>
   <w:num w:numId="61">
-    <w:abstractNumId w:val="82"/>
+    <w:abstractNumId w:val="83"/>
   </w:num>
   <w:num w:numId="62">
     <w:abstractNumId w:val="60"/>
@@ -16999,10 +17301,10 @@
     <w:abstractNumId w:val="39"/>
   </w:num>
   <w:num w:numId="67">
-    <w:abstractNumId w:val="79"/>
+    <w:abstractNumId w:val="80"/>
   </w:num>
   <w:num w:numId="68">
-    <w:abstractNumId w:val="64"/>
+    <w:abstractNumId w:val="65"/>
   </w:num>
   <w:num w:numId="69">
     <w:abstractNumId w:val="54"/>
@@ -17038,13 +17340,13 @@
     <w:abstractNumId w:val="23"/>
   </w:num>
   <w:num w:numId="80">
-    <w:abstractNumId w:val="73"/>
+    <w:abstractNumId w:val="74"/>
   </w:num>
   <w:num w:numId="81">
     <w:abstractNumId w:val="29"/>
   </w:num>
   <w:num w:numId="82">
-    <w:abstractNumId w:val="75"/>
+    <w:abstractNumId w:val="76"/>
   </w:num>
   <w:num w:numId="83">
     <w:abstractNumId w:val="7"/>
@@ -17060,6 +17362,9 @@
   </w:num>
   <w:num w:numId="87">
     <w:abstractNumId w:val="5"/>
+  </w:num>
+  <w:num w:numId="88">
+    <w:abstractNumId w:val="63"/>
   </w:num>
   <w:numIdMacAtCleanup w:val="87"/>
 </w:numbering>

</xml_diff>

<commit_message>
Added date time for each transaction
</commit_message>
<xml_diff>
--- a/js_learning_notes/JS Flashcard.docx
+++ b/js_learning_notes/JS Flashcard.docx
@@ -109,7 +109,15 @@
         </w:numPr>
       </w:pPr>
       <w:r>
-        <w:t>What is the role of js in web development?</w:t>
+        <w:t xml:space="preserve">What is the role of </w:t>
+      </w:r>
+      <w:proofErr w:type="spellStart"/>
+      <w:r>
+        <w:t>js</w:t>
+      </w:r>
+      <w:proofErr w:type="spellEnd"/>
+      <w:r>
+        <w:t xml:space="preserve"> in web development?</w:t>
       </w:r>
     </w:p>
     <w:p>
@@ -145,7 +153,15 @@
         </w:numPr>
       </w:pPr>
       <w:r>
-        <w:t>What is new in ES6? (might become an interview questions)</w:t>
+        <w:t>What is new in ES6? (</w:t>
+      </w:r>
+      <w:proofErr w:type="gramStart"/>
+      <w:r>
+        <w:t>might</w:t>
+      </w:r>
+      <w:proofErr w:type="gramEnd"/>
+      <w:r>
+        <w:t xml:space="preserve"> become an interview questions)</w:t>
       </w:r>
     </w:p>
     <w:p>
@@ -157,7 +173,23 @@
         </w:numPr>
       </w:pPr>
       <w:r>
-        <w:t>Where we can put js code</w:t>
+        <w:t xml:space="preserve">Where </w:t>
+      </w:r>
+      <w:proofErr w:type="gramStart"/>
+      <w:r>
+        <w:t>we can</w:t>
+      </w:r>
+      <w:proofErr w:type="gramEnd"/>
+      <w:r>
+        <w:t xml:space="preserve"> put </w:t>
+      </w:r>
+      <w:proofErr w:type="spellStart"/>
+      <w:r>
+        <w:t>js</w:t>
+      </w:r>
+      <w:proofErr w:type="spellEnd"/>
+      <w:r>
+        <w:t xml:space="preserve"> code</w:t>
       </w:r>
       <w:r>
         <w:t xml:space="preserve"> in html</w:t>
@@ -166,7 +198,15 @@
         <w:t>?</w:t>
       </w:r>
       <w:r>
-        <w:t xml:space="preserve"> How to import js file?</w:t>
+        <w:t xml:space="preserve"> How to import </w:t>
+      </w:r>
+      <w:proofErr w:type="spellStart"/>
+      <w:r>
+        <w:t>js</w:t>
+      </w:r>
+      <w:proofErr w:type="spellEnd"/>
+      <w:r>
+        <w:t xml:space="preserve"> file?</w:t>
       </w:r>
     </w:p>
     <w:p>
@@ -178,7 +218,15 @@
         </w:numPr>
       </w:pPr>
       <w:r>
-        <w:t>Is semicolon mandatory in js?</w:t>
+        <w:t xml:space="preserve">Is semicolon mandatory in </w:t>
+      </w:r>
+      <w:proofErr w:type="spellStart"/>
+      <w:r>
+        <w:t>js</w:t>
+      </w:r>
+      <w:proofErr w:type="spellEnd"/>
+      <w:r>
+        <w:t>?</w:t>
       </w:r>
     </w:p>
     <w:p>
@@ -295,15 +343,31 @@
         <w:t>s</w:t>
       </w:r>
       <w:r>
-        <w:t xml:space="preserve"> for variable in js?</w:t>
-      </w:r>
-    </w:p>
-    <w:p>
-      <w:pPr>
-        <w:pStyle w:val="ListParagraph"/>
-      </w:pPr>
-      <w:r>
-        <w:t>(camelCase, shoud not start with numbers, do not use reserved keywords)</w:t>
+        <w:t xml:space="preserve"> for variable in </w:t>
+      </w:r>
+      <w:proofErr w:type="spellStart"/>
+      <w:r>
+        <w:t>js</w:t>
+      </w:r>
+      <w:proofErr w:type="spellEnd"/>
+      <w:r>
+        <w:t>?</w:t>
+      </w:r>
+    </w:p>
+    <w:p>
+      <w:pPr>
+        <w:pStyle w:val="ListParagraph"/>
+      </w:pPr>
+      <w:r>
+        <w:t xml:space="preserve">(camelCase, </w:t>
+      </w:r>
+      <w:proofErr w:type="spellStart"/>
+      <w:r>
+        <w:t>shoud</w:t>
+      </w:r>
+      <w:proofErr w:type="spellEnd"/>
+      <w:r>
+        <w:t xml:space="preserve"> not start with numbers, do not use reserved keywords)</w:t>
       </w:r>
     </w:p>
     <w:p/>
@@ -811,10 +875,26 @@
         </w:numPr>
       </w:pPr>
       <w:r>
-        <w:t>What is NaN?</w:t>
-      </w:r>
-      <w:r>
-        <w:t xml:space="preserve"> What is the type of NaN?</w:t>
+        <w:t xml:space="preserve">What is </w:t>
+      </w:r>
+      <w:proofErr w:type="spellStart"/>
+      <w:r>
+        <w:t>NaN</w:t>
+      </w:r>
+      <w:proofErr w:type="spellEnd"/>
+      <w:r>
+        <w:t>?</w:t>
+      </w:r>
+      <w:r>
+        <w:t xml:space="preserve"> What is the type of </w:t>
+      </w:r>
+      <w:proofErr w:type="spellStart"/>
+      <w:r>
+        <w:t>NaN</w:t>
+      </w:r>
+      <w:proofErr w:type="spellEnd"/>
+      <w:r>
+        <w:t>?</w:t>
       </w:r>
     </w:p>
     <w:p>
@@ -858,7 +938,21 @@
         <w:rPr>
           <w:rFonts w:asciiTheme="minorHAnsi" w:eastAsiaTheme="minorEastAsia" w:hAnsiTheme="minorHAnsi" w:cstheme="minorBidi"/>
         </w:rPr>
-        <w:t>Truthy and Fasly values</w:t>
+        <w:t xml:space="preserve">Truthy and </w:t>
+      </w:r>
+      <w:proofErr w:type="spellStart"/>
+      <w:r>
+        <w:rPr>
+          <w:rFonts w:asciiTheme="minorHAnsi" w:eastAsiaTheme="minorEastAsia" w:hAnsiTheme="minorHAnsi" w:cstheme="minorBidi"/>
+        </w:rPr>
+        <w:t>Fasly</w:t>
+      </w:r>
+      <w:proofErr w:type="spellEnd"/>
+      <w:r>
+        <w:rPr>
+          <w:rFonts w:asciiTheme="minorHAnsi" w:eastAsiaTheme="minorEastAsia" w:hAnsiTheme="minorHAnsi" w:cstheme="minorBidi"/>
+        </w:rPr>
+        <w:t xml:space="preserve"> values</w:t>
       </w:r>
     </w:p>
     <w:p>
@@ -870,13 +964,21 @@
         </w:numPr>
       </w:pPr>
       <w:r>
-        <w:t>What are fa</w:t>
+        <w:t xml:space="preserve">What are </w:t>
+      </w:r>
+      <w:proofErr w:type="spellStart"/>
+      <w:r>
+        <w:t>fa</w:t>
       </w:r>
       <w:r>
         <w:t>ls</w:t>
       </w:r>
       <w:r>
-        <w:t>y values? How many are they?</w:t>
+        <w:t>y</w:t>
+      </w:r>
+      <w:proofErr w:type="spellEnd"/>
+      <w:r>
+        <w:t xml:space="preserve"> values? How many are they?</w:t>
       </w:r>
     </w:p>
     <w:p>
@@ -890,7 +992,21 @@
         <w:rPr>
           <w:color w:val="000000" w:themeColor="text1"/>
         </w:rPr>
-        <w:t>(0, ‘’, undefined, null, NaN)</w:t>
+        <w:t xml:space="preserve">(0, ‘’, undefined, null, </w:t>
+      </w:r>
+      <w:proofErr w:type="spellStart"/>
+      <w:r>
+        <w:rPr>
+          <w:color w:val="000000" w:themeColor="text1"/>
+        </w:rPr>
+        <w:t>NaN</w:t>
+      </w:r>
+      <w:proofErr w:type="spellEnd"/>
+      <w:r>
+        <w:rPr>
+          <w:color w:val="000000" w:themeColor="text1"/>
+        </w:rPr>
+        <w:t>)</w:t>
       </w:r>
     </w:p>
     <w:p>
@@ -914,7 +1030,23 @@
         </w:numPr>
       </w:pPr>
       <w:r>
-        <w:t>When falsy values will be covercion and being used?</w:t>
+        <w:t xml:space="preserve">When </w:t>
+      </w:r>
+      <w:proofErr w:type="spellStart"/>
+      <w:r>
+        <w:t>falsy</w:t>
+      </w:r>
+      <w:proofErr w:type="spellEnd"/>
+      <w:r>
+        <w:t xml:space="preserve"> values will be </w:t>
+      </w:r>
+      <w:proofErr w:type="spellStart"/>
+      <w:r>
+        <w:t>covercion</w:t>
+      </w:r>
+      <w:proofErr w:type="spellEnd"/>
+      <w:r>
+        <w:t xml:space="preserve"> and being used?</w:t>
       </w:r>
     </w:p>
     <w:p>
@@ -976,7 +1108,15 @@
         </w:numPr>
       </w:pPr>
       <w:r>
-        <w:t>What is prompt() function?</w:t>
+        <w:t xml:space="preserve">What is </w:t>
+      </w:r>
+      <w:proofErr w:type="gramStart"/>
+      <w:r>
+        <w:t>prompt(</w:t>
+      </w:r>
+      <w:proofErr w:type="gramEnd"/>
+      <w:r>
+        <w:t>) function?</w:t>
       </w:r>
     </w:p>
     <w:p>
@@ -1127,7 +1267,15 @@
         </w:numPr>
       </w:pPr>
       <w:r>
-        <w:t>How block scope variable can be used in swtich statement?</w:t>
+        <w:t xml:space="preserve">How block scope variable can be used in </w:t>
+      </w:r>
+      <w:proofErr w:type="spellStart"/>
+      <w:r>
+        <w:t>swtich</w:t>
+      </w:r>
+      <w:proofErr w:type="spellEnd"/>
+      <w:r>
+        <w:t xml:space="preserve"> statement?</w:t>
       </w:r>
     </w:p>
     <w:p/>
@@ -1193,7 +1341,15 @@
         </w:numPr>
       </w:pPr>
       <w:r>
-        <w:t>What are possible falsy values?</w:t>
+        <w:t xml:space="preserve">What are possible </w:t>
+      </w:r>
+      <w:proofErr w:type="spellStart"/>
+      <w:r>
+        <w:t>falsy</w:t>
+      </w:r>
+      <w:proofErr w:type="spellEnd"/>
+      <w:r>
+        <w:t xml:space="preserve"> values?</w:t>
       </w:r>
     </w:p>
     <w:p>
@@ -1351,6 +1507,7 @@
       <w:r>
         <w:t xml:space="preserve"> to </w:t>
       </w:r>
+      <w:proofErr w:type="spellStart"/>
       <w:r>
         <w:rPr>
           <w:b/>
@@ -1358,9 +1515,11 @@
         </w:rPr>
         <w:t>transpile</w:t>
       </w:r>
+      <w:proofErr w:type="spellEnd"/>
       <w:r>
         <w:t xml:space="preserve"> and </w:t>
       </w:r>
+      <w:proofErr w:type="spellStart"/>
       <w:r>
         <w:rPr>
           <w:b/>
@@ -1368,6 +1527,7 @@
         </w:rPr>
         <w:t>polyfil</w:t>
       </w:r>
+      <w:proofErr w:type="spellEnd"/>
       <w:r>
         <w:t xml:space="preserve"> your code</w:t>
       </w:r>
@@ -1597,7 +1757,15 @@
         </w:numPr>
       </w:pPr>
       <w:r>
-        <w:t>Parameters in functions are passed by value? What does it mean for primitive and object?</w:t>
+        <w:t xml:space="preserve">Parameters in functions are passed by </w:t>
+      </w:r>
+      <w:proofErr w:type="gramStart"/>
+      <w:r>
+        <w:t>value?</w:t>
+      </w:r>
+      <w:proofErr w:type="gramEnd"/>
+      <w:r>
+        <w:t xml:space="preserve"> What does it mean for primitive and object?</w:t>
       </w:r>
     </w:p>
     <w:p>
@@ -1734,7 +1902,15 @@
         </w:numPr>
       </w:pPr>
       <w:r>
-        <w:t>When arrow functions were introduced?</w:t>
+        <w:t xml:space="preserve">When </w:t>
+      </w:r>
+      <w:proofErr w:type="gramStart"/>
+      <w:r>
+        <w:t>arrow functions were</w:t>
+      </w:r>
+      <w:proofErr w:type="gramEnd"/>
+      <w:r>
+        <w:t xml:space="preserve"> introduced?</w:t>
       </w:r>
     </w:p>
     <w:p>
@@ -1752,7 +1928,15 @@
     <w:p/>
     <w:p>
       <w:r>
-        <w:t>Function call another function</w:t>
+        <w:t xml:space="preserve">Function </w:t>
+      </w:r>
+      <w:proofErr w:type="gramStart"/>
+      <w:r>
+        <w:t>call</w:t>
+      </w:r>
+      <w:proofErr w:type="gramEnd"/>
+      <w:r>
+        <w:t xml:space="preserve"> another function</w:t>
       </w:r>
     </w:p>
     <w:p>
@@ -2001,7 +2185,15 @@
         </w:numPr>
       </w:pPr>
       <w:r>
-        <w:t>What are the difference?</w:t>
+        <w:t xml:space="preserve">What </w:t>
+      </w:r>
+      <w:proofErr w:type="gramStart"/>
+      <w:r>
+        <w:t>are</w:t>
+      </w:r>
+      <w:proofErr w:type="gramEnd"/>
+      <w:r>
+        <w:t xml:space="preserve"> the difference?</w:t>
       </w:r>
     </w:p>
     <w:p>
@@ -2205,8 +2397,13 @@
         </w:numPr>
       </w:pPr>
       <w:r>
-        <w:t>Node.js npm</w:t>
-      </w:r>
+        <w:t xml:space="preserve">Node.js </w:t>
+      </w:r>
+      <w:proofErr w:type="spellStart"/>
+      <w:r>
+        <w:t>npm</w:t>
+      </w:r>
+      <w:proofErr w:type="spellEnd"/>
     </w:p>
     <w:p>
       <w:pPr>
@@ -2280,8 +2477,13 @@
         </w:numPr>
       </w:pPr>
       <w:r>
-        <w:t>HTML stands for ?</w:t>
-      </w:r>
+        <w:t xml:space="preserve">HTML stands </w:t>
+      </w:r>
+      <w:proofErr w:type="gramStart"/>
+      <w:r>
+        <w:t>for ?</w:t>
+      </w:r>
+      <w:proofErr w:type="gramEnd"/>
       <w:r>
         <w:t xml:space="preserve"> What is used for?</w:t>
       </w:r>
@@ -2319,7 +2521,15 @@
         </w:numPr>
       </w:pPr>
       <w:r>
-        <w:t>What are the two elemens in html?</w:t>
+        <w:t xml:space="preserve">What are the two </w:t>
+      </w:r>
+      <w:proofErr w:type="spellStart"/>
+      <w:r>
+        <w:t>elemens</w:t>
+      </w:r>
+      <w:proofErr w:type="spellEnd"/>
+      <w:r>
+        <w:t xml:space="preserve"> in html?</w:t>
       </w:r>
       <w:r>
         <w:t xml:space="preserve"> And what are they used for?</w:t>
@@ -2361,7 +2571,15 @@
         <w:t>What is anchor element?</w:t>
       </w:r>
       <w:r>
-        <w:t xml:space="preserve"> What is href stands for?</w:t>
+        <w:t xml:space="preserve"> What is </w:t>
+      </w:r>
+      <w:proofErr w:type="spellStart"/>
+      <w:r>
+        <w:t>href</w:t>
+      </w:r>
+      <w:proofErr w:type="spellEnd"/>
+      <w:r>
+        <w:t xml:space="preserve"> stands for?</w:t>
       </w:r>
     </w:p>
     <w:p>
@@ -2463,7 +2681,23 @@
         </w:numPr>
       </w:pPr>
       <w:r>
-        <w:t>How to link css file to the html fiile?</w:t>
+        <w:t xml:space="preserve">How to link </w:t>
+      </w:r>
+      <w:proofErr w:type="spellStart"/>
+      <w:r>
+        <w:t>css</w:t>
+      </w:r>
+      <w:proofErr w:type="spellEnd"/>
+      <w:r>
+        <w:t xml:space="preserve"> file to the html </w:t>
+      </w:r>
+      <w:proofErr w:type="spellStart"/>
+      <w:r>
+        <w:t>fiile</w:t>
+      </w:r>
+      <w:proofErr w:type="spellEnd"/>
+      <w:r>
+        <w:t>?</w:t>
       </w:r>
       <w:r>
         <w:t xml:space="preserve"> Which element to use?</w:t>
@@ -2655,7 +2889,15 @@
         </w:numPr>
       </w:pPr>
       <w:r>
-        <w:t>How to comment out css code?</w:t>
+        <w:t xml:space="preserve">How to comment out </w:t>
+      </w:r>
+      <w:proofErr w:type="spellStart"/>
+      <w:r>
+        <w:t>css</w:t>
+      </w:r>
+      <w:proofErr w:type="spellEnd"/>
+      <w:r>
+        <w:t xml:space="preserve"> code?</w:t>
       </w:r>
     </w:p>
     <w:p>
@@ -2667,7 +2909,15 @@
         </w:numPr>
       </w:pPr>
       <w:r>
-        <w:t>Selectors css? What are they?</w:t>
+        <w:t xml:space="preserve">Selectors </w:t>
+      </w:r>
+      <w:proofErr w:type="spellStart"/>
+      <w:r>
+        <w:t>css</w:t>
+      </w:r>
+      <w:proofErr w:type="spellEnd"/>
+      <w:r>
+        <w:t>? What are they?</w:t>
       </w:r>
     </w:p>
     <w:p>
@@ -2703,7 +2953,15 @@
         </w:numPr>
       </w:pPr>
       <w:r>
-        <w:t>How to set the image size? Why we should do it?</w:t>
+        <w:t xml:space="preserve">How to set the image size? Why </w:t>
+      </w:r>
+      <w:proofErr w:type="gramStart"/>
+      <w:r>
+        <w:t>we should</w:t>
+      </w:r>
+      <w:proofErr w:type="gramEnd"/>
+      <w:r>
+        <w:t xml:space="preserve"> do it?</w:t>
       </w:r>
       <w:r>
         <w:t xml:space="preserve"> What if we only set width or height?</w:t>
@@ -2844,8 +3102,13 @@
           <w:numId w:val="34"/>
         </w:numPr>
       </w:pPr>
-      <w:r>
-        <w:t>Document.querySelector is for what?</w:t>
+      <w:proofErr w:type="spellStart"/>
+      <w:r>
+        <w:t>Document.querySelector</w:t>
+      </w:r>
+      <w:proofErr w:type="spellEnd"/>
+      <w:r>
+        <w:t xml:space="preserve"> is for what?</w:t>
       </w:r>
       <w:r>
         <w:t xml:space="preserve"> </w:t>
@@ -2873,7 +3136,15 @@
         </w:numPr>
       </w:pPr>
       <w:r>
-        <w:t>What is css selector?</w:t>
+        <w:t xml:space="preserve">What is </w:t>
+      </w:r>
+      <w:proofErr w:type="spellStart"/>
+      <w:r>
+        <w:t>css</w:t>
+      </w:r>
+      <w:proofErr w:type="spellEnd"/>
+      <w:r>
+        <w:t xml:space="preserve"> selector?</w:t>
       </w:r>
     </w:p>
     <w:p>
@@ -2898,7 +3169,15 @@
         </w:numPr>
       </w:pPr>
       <w:r>
-        <w:t>How many basic types of css selector?</w:t>
+        <w:t xml:space="preserve">How many basic types of </w:t>
+      </w:r>
+      <w:proofErr w:type="spellStart"/>
+      <w:r>
+        <w:t>css</w:t>
+      </w:r>
+      <w:proofErr w:type="spellEnd"/>
+      <w:r>
+        <w:t xml:space="preserve"> selector?</w:t>
       </w:r>
     </w:p>
     <w:p>
@@ -2939,7 +3218,23 @@
         </w:numPr>
       </w:pPr>
       <w:r>
-        <w:t>How to link js with html? How to link css with html?</w:t>
+        <w:t xml:space="preserve">How to link </w:t>
+      </w:r>
+      <w:proofErr w:type="spellStart"/>
+      <w:r>
+        <w:t>js</w:t>
+      </w:r>
+      <w:proofErr w:type="spellEnd"/>
+      <w:r>
+        <w:t xml:space="preserve"> with html? How to link </w:t>
+      </w:r>
+      <w:proofErr w:type="spellStart"/>
+      <w:r>
+        <w:t>css</w:t>
+      </w:r>
+      <w:proofErr w:type="spellEnd"/>
+      <w:r>
+        <w:t xml:space="preserve"> with html?</w:t>
       </w:r>
     </w:p>
     <w:p>
@@ -3098,7 +3393,23 @@
           <w:b/>
           <w:bCs/>
         </w:rPr>
-        <w:t>How to manipulate css attribute?</w:t>
+        <w:t xml:space="preserve">How to manipulate </w:t>
+      </w:r>
+      <w:proofErr w:type="spellStart"/>
+      <w:r>
+        <w:rPr>
+          <w:b/>
+          <w:bCs/>
+        </w:rPr>
+        <w:t>css</w:t>
+      </w:r>
+      <w:proofErr w:type="spellEnd"/>
+      <w:r>
+        <w:rPr>
+          <w:b/>
+          <w:bCs/>
+        </w:rPr>
+        <w:t xml:space="preserve"> attribute?</w:t>
       </w:r>
     </w:p>
     <w:p>
@@ -3110,7 +3421,15 @@
         </w:numPr>
       </w:pPr>
       <w:r>
-        <w:t>Which attribute to use to get the css property?</w:t>
+        <w:t xml:space="preserve">Which attribute to use to get the </w:t>
+      </w:r>
+      <w:proofErr w:type="spellStart"/>
+      <w:r>
+        <w:t>css</w:t>
+      </w:r>
+      <w:proofErr w:type="spellEnd"/>
+      <w:r>
+        <w:t xml:space="preserve"> property?</w:t>
       </w:r>
     </w:p>
     <w:p>
@@ -3149,8 +3468,13 @@
         </w:numPr>
       </w:pPr>
       <w:r>
-        <w:t>What is the difference between value vs textContent</w:t>
-      </w:r>
+        <w:t xml:space="preserve">What is the difference between value vs </w:t>
+      </w:r>
+      <w:proofErr w:type="spellStart"/>
+      <w:r>
+        <w:t>textContent</w:t>
+      </w:r>
+      <w:proofErr w:type="spellEnd"/>
       <w:r>
         <w:t>?</w:t>
       </w:r>
@@ -3176,7 +3500,23 @@
         </w:numPr>
       </w:pPr>
       <w:r>
-        <w:t>How to erable one class temparaliy?</w:t>
+        <w:t xml:space="preserve">How to </w:t>
+      </w:r>
+      <w:proofErr w:type="spellStart"/>
+      <w:r>
+        <w:t>erable</w:t>
+      </w:r>
+      <w:proofErr w:type="spellEnd"/>
+      <w:r>
+        <w:t xml:space="preserve"> one class </w:t>
+      </w:r>
+      <w:proofErr w:type="spellStart"/>
+      <w:r>
+        <w:t>temparaliy</w:t>
+      </w:r>
+      <w:proofErr w:type="spellEnd"/>
+      <w:r>
+        <w:t>?</w:t>
       </w:r>
       <w:r>
         <w:t xml:space="preserve"> Which method to use?</w:t>
@@ -3206,10 +3546,39 @@
         </w:numPr>
       </w:pPr>
       <w:r>
-        <w:t>In addEventListener method, which function expression to use?</w:t>
-      </w:r>
-      <w:r>
-        <w:t xml:space="preserve"> Difference between functionName() vs functionName?</w:t>
+        <w:t xml:space="preserve">In </w:t>
+      </w:r>
+      <w:proofErr w:type="spellStart"/>
+      <w:r>
+        <w:t>addEventListener</w:t>
+      </w:r>
+      <w:proofErr w:type="spellEnd"/>
+      <w:r>
+        <w:t xml:space="preserve"> method, which function expression to use?</w:t>
+      </w:r>
+      <w:r>
+        <w:t xml:space="preserve"> Difference between </w:t>
+      </w:r>
+      <w:proofErr w:type="spellStart"/>
+      <w:proofErr w:type="gramStart"/>
+      <w:r>
+        <w:t>functionName</w:t>
+      </w:r>
+      <w:proofErr w:type="spellEnd"/>
+      <w:r>
+        <w:t>(</w:t>
+      </w:r>
+      <w:proofErr w:type="gramEnd"/>
+      <w:r>
+        <w:t xml:space="preserve">) vs </w:t>
+      </w:r>
+      <w:proofErr w:type="spellStart"/>
+      <w:r>
+        <w:t>functionName</w:t>
+      </w:r>
+      <w:proofErr w:type="spellEnd"/>
+      <w:r>
+        <w:t>?</w:t>
       </w:r>
     </w:p>
     <w:p>
@@ -3221,7 +3590,15 @@
         </w:numPr>
       </w:pPr>
       <w:r>
-        <w:t>How to add an event gloabally?</w:t>
+        <w:t xml:space="preserve">How to add an event </w:t>
+      </w:r>
+      <w:proofErr w:type="spellStart"/>
+      <w:r>
+        <w:t>gloabally</w:t>
+      </w:r>
+      <w:proofErr w:type="spellEnd"/>
+      <w:r>
+        <w:t>?</w:t>
       </w:r>
     </w:p>
     <w:p>
@@ -3257,7 +3634,15 @@
         </w:numPr>
       </w:pPr>
       <w:r>
-        <w:t>How to get access to the key information when pressing it? Where the information is stored?</w:t>
+        <w:t xml:space="preserve">How to get access to the key information when pressing it? Where </w:t>
+      </w:r>
+      <w:proofErr w:type="gramStart"/>
+      <w:r>
+        <w:t>the information is</w:t>
+      </w:r>
+      <w:proofErr w:type="gramEnd"/>
+      <w:r>
+        <w:t xml:space="preserve"> stored?</w:t>
       </w:r>
     </w:p>
     <w:p>
@@ -3273,16 +3658,32 @@
         <w:t xml:space="preserve">An object </w:t>
       </w:r>
       <w:r>
-        <w:t>(key</w:t>
+        <w:t>(</w:t>
+      </w:r>
+      <w:proofErr w:type="spellStart"/>
+      <w:r>
+        <w:t>key</w:t>
       </w:r>
       <w:r>
         <w:t>b</w:t>
       </w:r>
       <w:r>
-        <w:t xml:space="preserve">oardEvent) </w:t>
-      </w:r>
-      <w:r>
-        <w:t>will be created for the event, and it can be passed in to the function expression as an argument</w:t>
+        <w:t>oardEvent</w:t>
+      </w:r>
+      <w:proofErr w:type="spellEnd"/>
+      <w:r>
+        <w:t xml:space="preserve">) </w:t>
+      </w:r>
+      <w:r>
+        <w:t xml:space="preserve">will be created for the event, and it can be passed </w:t>
+      </w:r>
+      <w:proofErr w:type="gramStart"/>
+      <w:r>
+        <w:t>in to</w:t>
+      </w:r>
+      <w:proofErr w:type="gramEnd"/>
+      <w:r>
+        <w:t xml:space="preserve"> the function expression as an argument</w:t>
       </w:r>
     </w:p>
     <w:p>
@@ -3332,7 +3733,15 @@
         </w:numPr>
       </w:pPr>
       <w:r>
-        <w:t>How to get the element by id? Which method to use on document? What is the difference between querySelector?</w:t>
+        <w:t xml:space="preserve">How to get the element by id? Which method to use on document? What is the difference between </w:t>
+      </w:r>
+      <w:proofErr w:type="spellStart"/>
+      <w:r>
+        <w:t>querySelector</w:t>
+      </w:r>
+      <w:proofErr w:type="spellEnd"/>
+      <w:r>
+        <w:t>?</w:t>
       </w:r>
     </w:p>
     <w:p>
@@ -3369,7 +3778,15 @@
         </w:numPr>
       </w:pPr>
       <w:r>
-        <w:t>How to use combination css selectors?</w:t>
+        <w:t xml:space="preserve">How to use combination </w:t>
+      </w:r>
+      <w:proofErr w:type="spellStart"/>
+      <w:r>
+        <w:t>css</w:t>
+      </w:r>
+      <w:proofErr w:type="spellEnd"/>
+      <w:r>
+        <w:t xml:space="preserve"> selectors?</w:t>
       </w:r>
     </w:p>
     <w:p>
@@ -3730,10 +4147,53 @@
         <w:t>Parsing (</w:t>
       </w:r>
       <w:r>
+        <w:t xml:space="preserve">Where it </w:t>
+      </w:r>
+      <w:proofErr w:type="spellStart"/>
+      <w:proofErr w:type="gramStart"/>
+      <w:r>
+        <w:t>happens?</w:t>
+      </w:r>
+      <w:r>
+        <w:t>AST</w:t>
+      </w:r>
+      <w:proofErr w:type="spellEnd"/>
+      <w:proofErr w:type="gramEnd"/>
+      <w:r>
+        <w:t>)</w:t>
+      </w:r>
+    </w:p>
+    <w:p>
+      <w:pPr>
+        <w:pStyle w:val="ListParagraph"/>
+        <w:numPr>
+          <w:ilvl w:val="0"/>
+          <w:numId w:val="33"/>
+        </w:numPr>
+      </w:pPr>
+      <w:r>
+        <w:t>Comp</w:t>
+      </w:r>
+      <w:r>
+        <w:t>il</w:t>
+      </w:r>
+      <w:r>
+        <w:t>ation (</w:t>
+      </w:r>
+      <w:r>
         <w:t>Where it happens?</w:t>
       </w:r>
       <w:r>
-        <w:t>AST)</w:t>
+        <w:t xml:space="preserve"> </w:t>
+      </w:r>
+      <w:r>
+        <w:t>Just-in-t</w:t>
+      </w:r>
+      <w:r>
+        <w:t>i</w:t>
+      </w:r>
+      <w:r>
+        <w:t>me)</w:t>
       </w:r>
     </w:p>
     <w:p>
@@ -3745,28 +4205,10 @@
         </w:numPr>
       </w:pPr>
       <w:r>
-        <w:t>Comp</w:t>
-      </w:r>
-      <w:r>
-        <w:t>il</w:t>
-      </w:r>
-      <w:r>
-        <w:t>ation (</w:t>
-      </w:r>
-      <w:r>
-        <w:t>Where it happens?</w:t>
-      </w:r>
-      <w:r>
-        <w:t xml:space="preserve"> </w:t>
-      </w:r>
-      <w:r>
-        <w:t>Just-in-t</w:t>
-      </w:r>
-      <w:r>
-        <w:t>i</w:t>
-      </w:r>
-      <w:r>
-        <w:t>me)</w:t>
+        <w:t>Execution</w:t>
+      </w:r>
+      <w:r>
+        <w:t xml:space="preserve"> (Where it happens?)</w:t>
       </w:r>
     </w:p>
     <w:p>
@@ -3778,10 +4220,102 @@
         </w:numPr>
       </w:pPr>
       <w:r>
-        <w:t>Execution</w:t>
-      </w:r>
-      <w:r>
-        <w:t xml:space="preserve"> (Where it happens?)</w:t>
+        <w:t>Optimization (What is this step?</w:t>
+      </w:r>
+      <w:r>
+        <w:t xml:space="preserve"> Why is it important?</w:t>
+      </w:r>
+      <w:r>
+        <w:t xml:space="preserve"> Where it happens?</w:t>
+      </w:r>
+      <w:r>
+        <w:t>)</w:t>
+      </w:r>
+    </w:p>
+    <w:p>
+      <w:pPr>
+        <w:pStyle w:val="ListParagraph"/>
+        <w:numPr>
+          <w:ilvl w:val="0"/>
+          <w:numId w:val="39"/>
+        </w:numPr>
+      </w:pPr>
+      <w:r>
+        <w:t>JS runtime</w:t>
+      </w:r>
+      <w:r>
+        <w:t>?</w:t>
+      </w:r>
+    </w:p>
+    <w:p>
+      <w:pPr>
+        <w:pStyle w:val="ListParagraph"/>
+        <w:numPr>
+          <w:ilvl w:val="0"/>
+          <w:numId w:val="40"/>
+        </w:numPr>
+      </w:pPr>
+      <w:r>
+        <w:t xml:space="preserve">What does JS Runtime </w:t>
+      </w:r>
+      <w:proofErr w:type="gramStart"/>
+      <w:r>
+        <w:t>includes</w:t>
+      </w:r>
+      <w:proofErr w:type="gramEnd"/>
+      <w:r>
+        <w:t>?</w:t>
+      </w:r>
+      <w:r>
+        <w:t xml:space="preserve"> (JS engine, Web APIs</w:t>
+      </w:r>
+      <w:r>
+        <w:t>, Callback queue</w:t>
+      </w:r>
+      <w:r>
+        <w:t>)</w:t>
+      </w:r>
+    </w:p>
+    <w:p>
+      <w:pPr>
+        <w:pStyle w:val="ListParagraph"/>
+        <w:numPr>
+          <w:ilvl w:val="0"/>
+          <w:numId w:val="40"/>
+        </w:numPr>
+      </w:pPr>
+      <w:r>
+        <w:t>Event loop why important?</w:t>
+      </w:r>
+    </w:p>
+    <w:p/>
+    <w:p>
+      <w:r>
+        <w:t>Execution in JS engine</w:t>
+      </w:r>
+    </w:p>
+    <w:p>
+      <w:pPr>
+        <w:pStyle w:val="ListParagraph"/>
+        <w:numPr>
+          <w:ilvl w:val="0"/>
+          <w:numId w:val="41"/>
+        </w:numPr>
+      </w:pPr>
+      <w:r>
+        <w:t>What is execution context?</w:t>
+      </w:r>
+    </w:p>
+    <w:p>
+      <w:pPr>
+        <w:pStyle w:val="ListParagraph"/>
+        <w:numPr>
+          <w:ilvl w:val="0"/>
+          <w:numId w:val="41"/>
+        </w:numPr>
+      </w:pPr>
+      <w:r>
+        <w:t>What are there in an execution context?</w:t>
       </w:r>
     </w:p>
     <w:p>
@@ -3793,105 +4327,6 @@
         </w:numPr>
       </w:pPr>
       <w:r>
-        <w:t>Optimization (What is this step?</w:t>
-      </w:r>
-      <w:r>
-        <w:t xml:space="preserve"> Why is it important?</w:t>
-      </w:r>
-      <w:r>
-        <w:t xml:space="preserve"> Where it happens?</w:t>
-      </w:r>
-      <w:r>
-        <w:t>)</w:t>
-      </w:r>
-    </w:p>
-    <w:p>
-      <w:pPr>
-        <w:pStyle w:val="ListParagraph"/>
-        <w:numPr>
-          <w:ilvl w:val="0"/>
-          <w:numId w:val="39"/>
-        </w:numPr>
-      </w:pPr>
-      <w:r>
-        <w:t>JS runtime</w:t>
-      </w:r>
-      <w:r>
-        <w:t>?</w:t>
-      </w:r>
-    </w:p>
-    <w:p>
-      <w:pPr>
-        <w:pStyle w:val="ListParagraph"/>
-        <w:numPr>
-          <w:ilvl w:val="0"/>
-          <w:numId w:val="40"/>
-        </w:numPr>
-      </w:pPr>
-      <w:r>
-        <w:t>What does JS Runtime includes?</w:t>
-      </w:r>
-      <w:r>
-        <w:t xml:space="preserve"> (JS engine, Web APIs</w:t>
-      </w:r>
-      <w:r>
-        <w:t>, Callback queue</w:t>
-      </w:r>
-      <w:r>
-        <w:t>)</w:t>
-      </w:r>
-    </w:p>
-    <w:p>
-      <w:pPr>
-        <w:pStyle w:val="ListParagraph"/>
-        <w:numPr>
-          <w:ilvl w:val="0"/>
-          <w:numId w:val="40"/>
-        </w:numPr>
-      </w:pPr>
-      <w:r>
-        <w:t>Event loop why important?</w:t>
-      </w:r>
-    </w:p>
-    <w:p/>
-    <w:p>
-      <w:r>
-        <w:t>Execution in JS engine</w:t>
-      </w:r>
-    </w:p>
-    <w:p>
-      <w:pPr>
-        <w:pStyle w:val="ListParagraph"/>
-        <w:numPr>
-          <w:ilvl w:val="0"/>
-          <w:numId w:val="41"/>
-        </w:numPr>
-      </w:pPr>
-      <w:r>
-        <w:t>What is execution context?</w:t>
-      </w:r>
-    </w:p>
-    <w:p>
-      <w:pPr>
-        <w:pStyle w:val="ListParagraph"/>
-        <w:numPr>
-          <w:ilvl w:val="0"/>
-          <w:numId w:val="41"/>
-        </w:numPr>
-      </w:pPr>
-      <w:r>
-        <w:t>What are there in an execution context?</w:t>
-      </w:r>
-    </w:p>
-    <w:p>
-      <w:pPr>
-        <w:pStyle w:val="ListParagraph"/>
-        <w:numPr>
-          <w:ilvl w:val="0"/>
-          <w:numId w:val="33"/>
-        </w:numPr>
-      </w:pPr>
-      <w:r>
         <w:t>Variable Environment</w:t>
       </w:r>
     </w:p>
@@ -3900,8 +4335,15 @@
         <w:pStyle w:val="ListParagraph"/>
         <w:ind w:left="1080"/>
       </w:pPr>
-      <w:r>
-        <w:t>Let,const, var declarations</w:t>
+      <w:proofErr w:type="spellStart"/>
+      <w:proofErr w:type="gramStart"/>
+      <w:r>
+        <w:t>Let,const</w:t>
+      </w:r>
+      <w:proofErr w:type="spellEnd"/>
+      <w:proofErr w:type="gramEnd"/>
+      <w:r>
+        <w:t>, var declarations</w:t>
       </w:r>
     </w:p>
     <w:p>
@@ -3909,9 +4351,11 @@
         <w:pStyle w:val="ListParagraph"/>
         <w:ind w:left="1080"/>
       </w:pPr>
+      <w:proofErr w:type="spellStart"/>
       <w:r>
         <w:t>Runctions</w:t>
       </w:r>
+      <w:proofErr w:type="spellEnd"/>
     </w:p>
     <w:p>
       <w:pPr>
@@ -4030,8 +4474,13 @@
         <w:t xml:space="preserve">functions </w:t>
       </w:r>
       <w:r>
-        <w:t>and waiting for callbacks</w:t>
-      </w:r>
+        <w:t xml:space="preserve">and waiting for </w:t>
+      </w:r>
+      <w:proofErr w:type="spellStart"/>
+      <w:r>
+        <w:t>callbacks</w:t>
+      </w:r>
+      <w:proofErr w:type="spellEnd"/>
       <w:r>
         <w:t xml:space="preserve"> (One execution context will be created for each function)</w:t>
       </w:r>
@@ -4085,8 +4534,13 @@
     <w:p/>
     <w:p>
       <w:r>
-        <w:t>Scope and Scope in js</w:t>
-      </w:r>
+        <w:t xml:space="preserve">Scope and Scope in </w:t>
+      </w:r>
+      <w:proofErr w:type="spellStart"/>
+      <w:r>
+        <w:t>js</w:t>
+      </w:r>
+      <w:proofErr w:type="spellEnd"/>
       <w:r>
         <w:t xml:space="preserve"> (</w:t>
       </w:r>
@@ -4185,7 +4639,17 @@
         </w:numPr>
       </w:pPr>
       <w:r>
-        <w:t>A function can be defined in a if block</w:t>
+        <w:t xml:space="preserve">A function can be defined in </w:t>
+      </w:r>
+      <w:proofErr w:type="spellStart"/>
+      <w:proofErr w:type="gramStart"/>
+      <w:r>
+        <w:t>a</w:t>
+      </w:r>
+      <w:proofErr w:type="spellEnd"/>
+      <w:proofErr w:type="gramEnd"/>
+      <w:r>
+        <w:t xml:space="preserve"> if block</w:t>
       </w:r>
     </w:p>
     <w:p>
@@ -4221,7 +4685,15 @@
         </w:numPr>
       </w:pPr>
       <w:r>
-        <w:t>When a function is block scoped?</w:t>
+        <w:t xml:space="preserve">When </w:t>
+      </w:r>
+      <w:proofErr w:type="gramStart"/>
+      <w:r>
+        <w:t>a function is</w:t>
+      </w:r>
+      <w:proofErr w:type="gramEnd"/>
+      <w:r>
+        <w:t xml:space="preserve"> block scoped?</w:t>
       </w:r>
     </w:p>
     <w:p>
@@ -4233,10 +4705,26 @@
         </w:numPr>
       </w:pPr>
       <w:r>
-        <w:t>What is scope chain? What is variable look up in scope chain?</w:t>
-      </w:r>
-      <w:r>
-        <w:t xml:space="preserve"> What aboue the other direction?</w:t>
+        <w:t xml:space="preserve">What is scope chain? What </w:t>
+      </w:r>
+      <w:proofErr w:type="gramStart"/>
+      <w:r>
+        <w:t>is</w:t>
+      </w:r>
+      <w:proofErr w:type="gramEnd"/>
+      <w:r>
+        <w:t xml:space="preserve"> variable look up in scope chain?</w:t>
+      </w:r>
+      <w:r>
+        <w:t xml:space="preserve"> What </w:t>
+      </w:r>
+      <w:proofErr w:type="spellStart"/>
+      <w:r>
+        <w:t>aboue</w:t>
+      </w:r>
+      <w:proofErr w:type="spellEnd"/>
+      <w:r>
+        <w:t xml:space="preserve"> the other direction?</w:t>
       </w:r>
     </w:p>
     <w:p>
@@ -4344,7 +4832,15 @@
         </w:numPr>
       </w:pPr>
       <w:r>
-        <w:t>Is declarartion hoisted?</w:t>
+        <w:t xml:space="preserve">Is </w:t>
+      </w:r>
+      <w:proofErr w:type="spellStart"/>
+      <w:r>
+        <w:t>declarartion</w:t>
+      </w:r>
+      <w:proofErr w:type="spellEnd"/>
+      <w:r>
+        <w:t xml:space="preserve"> hoisted?</w:t>
       </w:r>
     </w:p>
     <w:p>
@@ -4368,7 +4864,15 @@
         </w:numPr>
       </w:pPr>
       <w:r>
-        <w:t>What is let and const hoisting?</w:t>
+        <w:t xml:space="preserve">What is </w:t>
+      </w:r>
+      <w:proofErr w:type="spellStart"/>
+      <w:r>
+        <w:t>let</w:t>
+      </w:r>
+      <w:proofErr w:type="spellEnd"/>
+      <w:r>
+        <w:t xml:space="preserve"> and const hoisting?</w:t>
       </w:r>
     </w:p>
     <w:p>
@@ -4422,8 +4926,13 @@
         </w:numPr>
       </w:pPr>
       <w:r>
-        <w:t>When assigning the function to var: TypeError</w:t>
-      </w:r>
+        <w:t xml:space="preserve">When assigning the function to var: </w:t>
+      </w:r>
+      <w:proofErr w:type="spellStart"/>
+      <w:r>
+        <w:t>TypeError</w:t>
+      </w:r>
+      <w:proofErr w:type="spellEnd"/>
     </w:p>
     <w:p>
       <w:pPr>
@@ -4447,7 +4956,15 @@
       </w:pPr>
       <w:r>
         <w:lastRenderedPageBreak/>
-        <w:t>Always declare varibales/functions at the top of the block</w:t>
+        <w:t xml:space="preserve">Always declare </w:t>
+      </w:r>
+      <w:proofErr w:type="spellStart"/>
+      <w:r>
+        <w:t>varibales</w:t>
+      </w:r>
+      <w:proofErr w:type="spellEnd"/>
+      <w:r>
+        <w:t>/functions at the top of the block</w:t>
       </w:r>
     </w:p>
     <w:p>
@@ -4479,7 +4996,15 @@
         <w:pStyle w:val="ListParagraph"/>
       </w:pPr>
       <w:r>
-        <w:t>Var varible will be created as a property on the window object</w:t>
+        <w:t xml:space="preserve">Var </w:t>
+      </w:r>
+      <w:proofErr w:type="spellStart"/>
+      <w:r>
+        <w:t>varible</w:t>
+      </w:r>
+      <w:proofErr w:type="spellEnd"/>
+      <w:r>
+        <w:t xml:space="preserve"> will be created as a property on the window object</w:t>
       </w:r>
     </w:p>
     <w:p/>
@@ -4760,7 +5285,15 @@
         </w:numPr>
       </w:pPr>
       <w:r>
-        <w:t>The arrow function inside an object, the this keyword does not refer to the object</w:t>
+        <w:t xml:space="preserve">The arrow function inside an object, </w:t>
+      </w:r>
+      <w:proofErr w:type="gramStart"/>
+      <w:r>
+        <w:t>the this</w:t>
+      </w:r>
+      <w:proofErr w:type="gramEnd"/>
+      <w:r>
+        <w:t xml:space="preserve"> keyword does not refer to the object</w:t>
       </w:r>
       <w:r>
         <w:t>, since {} are used to define an object literal</w:t>
@@ -4775,10 +5308,26 @@
         </w:numPr>
       </w:pPr>
       <w:r>
-        <w:t>Var variable in the gloabal scope that is considered that it creates a property on</w:t>
-      </w:r>
-      <w:r>
-        <w:t xml:space="preserve"> the global variable (e.g. window)</w:t>
+        <w:t xml:space="preserve">Var variable in the </w:t>
+      </w:r>
+      <w:proofErr w:type="spellStart"/>
+      <w:r>
+        <w:t>gloabal</w:t>
+      </w:r>
+      <w:proofErr w:type="spellEnd"/>
+      <w:r>
+        <w:t xml:space="preserve"> scope that is considered that it creates a property on</w:t>
+      </w:r>
+      <w:r>
+        <w:t xml:space="preserve"> the global variable (</w:t>
+      </w:r>
+      <w:proofErr w:type="gramStart"/>
+      <w:r>
+        <w:t>e.g.</w:t>
+      </w:r>
+      <w:proofErr w:type="gramEnd"/>
+      <w:r>
+        <w:t xml:space="preserve"> window)</w:t>
       </w:r>
       <w:r>
         <w:t xml:space="preserve"> (we should not use var to declare variables)</w:t>
@@ -4805,7 +5354,15 @@
         </w:numPr>
       </w:pPr>
       <w:r>
-        <w:t>use a variable assigned with this and use the variabvle in the function</w:t>
+        <w:t xml:space="preserve">use a variable assigned with this and use the </w:t>
+      </w:r>
+      <w:proofErr w:type="spellStart"/>
+      <w:r>
+        <w:t>variabvle</w:t>
+      </w:r>
+      <w:proofErr w:type="spellEnd"/>
+      <w:r>
+        <w:t xml:space="preserve"> in the function</w:t>
       </w:r>
     </w:p>
     <w:p>
@@ -4940,9 +5497,11 @@
           <w:numId w:val="33"/>
         </w:numPr>
       </w:pPr>
+      <w:proofErr w:type="spellStart"/>
       <w:r>
         <w:t>BigInt</w:t>
       </w:r>
+      <w:proofErr w:type="spellEnd"/>
     </w:p>
     <w:p>
       <w:pPr>
@@ -5041,8 +5600,13 @@
           <w:numId w:val="33"/>
         </w:numPr>
       </w:pPr>
-      <w:r>
-        <w:t>Ojbect.assign(); this function only creates a shallow copy</w:t>
+      <w:proofErr w:type="spellStart"/>
+      <w:r>
+        <w:t>Ojbect.assign</w:t>
+      </w:r>
+      <w:proofErr w:type="spellEnd"/>
+      <w:r>
+        <w:t>(); this function only creates a shallow copy</w:t>
       </w:r>
     </w:p>
     <w:p>
@@ -5112,8 +5676,13 @@
       </w:r>
     </w:p>
     <w:p>
-      <w:r>
-        <w:t>Destructuring assignment</w:t>
+      <w:proofErr w:type="spellStart"/>
+      <w:r>
+        <w:t>Destructuring</w:t>
+      </w:r>
+      <w:proofErr w:type="spellEnd"/>
+      <w:r>
+        <w:t xml:space="preserve"> assignment</w:t>
       </w:r>
     </w:p>
     <w:p/>
@@ -5121,12 +5690,21 @@
       <w:r>
         <w:t>The </w:t>
       </w:r>
+      <w:proofErr w:type="spellStart"/>
       <w:r>
         <w:rPr>
           <w:b/>
           <w:bCs/>
         </w:rPr>
-        <w:t>destructuring assignment</w:t>
+        <w:t>destructuring</w:t>
+      </w:r>
+      <w:proofErr w:type="spellEnd"/>
+      <w:r>
+        <w:rPr>
+          <w:b/>
+          <w:bCs/>
+        </w:rPr>
+        <w:t xml:space="preserve"> assignment</w:t>
       </w:r>
       <w:r>
         <w:t> syntax is a JavaScript expression that makes it possible to unpack values from arrays, or properties from objects, into distinct variables.</w:t>
@@ -5145,8 +5723,13 @@
     </w:p>
     <w:p/>
     <w:p>
-      <w:r>
-        <w:t>Destructuring array</w:t>
+      <w:proofErr w:type="spellStart"/>
+      <w:r>
+        <w:t>Destructuring</w:t>
+      </w:r>
+      <w:proofErr w:type="spellEnd"/>
+      <w:r>
+        <w:t xml:space="preserve"> array</w:t>
       </w:r>
       <w:r>
         <w:t>s</w:t>
@@ -5229,8 +5812,13 @@
     </w:p>
     <w:p/>
     <w:p>
-      <w:r>
-        <w:t>Destructuring objects</w:t>
+      <w:proofErr w:type="spellStart"/>
+      <w:r>
+        <w:t>Destructuring</w:t>
+      </w:r>
+      <w:proofErr w:type="spellEnd"/>
+      <w:r>
+        <w:t xml:space="preserve"> objects</w:t>
       </w:r>
     </w:p>
     <w:p>
@@ -5272,7 +5860,31 @@
         </w:numPr>
       </w:pPr>
       <w:r>
-        <w:t>Mutate varibales using destructuring? Reassign values from properites in an object?</w:t>
+        <w:t xml:space="preserve">Mutate </w:t>
+      </w:r>
+      <w:proofErr w:type="spellStart"/>
+      <w:r>
+        <w:t>varibales</w:t>
+      </w:r>
+      <w:proofErr w:type="spellEnd"/>
+      <w:r>
+        <w:t xml:space="preserve"> using </w:t>
+      </w:r>
+      <w:proofErr w:type="spellStart"/>
+      <w:r>
+        <w:t>destructuring</w:t>
+      </w:r>
+      <w:proofErr w:type="spellEnd"/>
+      <w:r>
+        <w:t xml:space="preserve">? Reassign values from </w:t>
+      </w:r>
+      <w:proofErr w:type="spellStart"/>
+      <w:r>
+        <w:t>properites</w:t>
+      </w:r>
+      <w:proofErr w:type="spellEnd"/>
+      <w:r>
+        <w:t xml:space="preserve"> in an object?</w:t>
       </w:r>
     </w:p>
     <w:p>
@@ -5320,8 +5932,13 @@
     </w:p>
     <w:p>
       <w:r>
-        <w:t>definition: work with iterable</w:t>
-      </w:r>
+        <w:t xml:space="preserve">definition: work with </w:t>
+      </w:r>
+      <w:proofErr w:type="spellStart"/>
+      <w:r>
+        <w:t>iterable</w:t>
+      </w:r>
+      <w:proofErr w:type="spellEnd"/>
     </w:p>
     <w:p>
       <w:pPr>
@@ -5368,7 +5985,15 @@
         </w:numPr>
       </w:pPr>
       <w:r>
-        <w:t>How to use it separate elements in Iterables?</w:t>
+        <w:t xml:space="preserve">How to use it separate elements in </w:t>
+      </w:r>
+      <w:proofErr w:type="spellStart"/>
+      <w:r>
+        <w:t>Iterables</w:t>
+      </w:r>
+      <w:proofErr w:type="spellEnd"/>
+      <w:r>
+        <w:t>?</w:t>
       </w:r>
     </w:p>
     <w:p>
@@ -5392,7 +6017,15 @@
         <w:t xml:space="preserve"> NOT objects</w:t>
       </w:r>
       <w:r>
-        <w:t xml:space="preserve"> (However starting from 2018, objects also works with the spread operator)</w:t>
+        <w:t xml:space="preserve"> (However starting from 2018, objects also </w:t>
+      </w:r>
+      <w:proofErr w:type="gramStart"/>
+      <w:r>
+        <w:t>works</w:t>
+      </w:r>
+      <w:proofErr w:type="gramEnd"/>
+      <w:r>
+        <w:t xml:space="preserve"> with the spread operator)</w:t>
       </w:r>
     </w:p>
     <w:p>
@@ -5464,8 +6097,13 @@
         </w:numPr>
       </w:pPr>
       <w:r>
-        <w:t>When to use it as upacking</w:t>
-      </w:r>
+        <w:t xml:space="preserve">When to use it as </w:t>
+      </w:r>
+      <w:proofErr w:type="spellStart"/>
+      <w:r>
+        <w:t>upacking</w:t>
+      </w:r>
+      <w:proofErr w:type="spellEnd"/>
     </w:p>
     <w:p>
       <w:pPr>
@@ -5577,7 +6215,15 @@
         </w:numPr>
       </w:pPr>
       <w:r>
-        <w:t>What are falsy values?</w:t>
+        <w:t xml:space="preserve">What are </w:t>
+      </w:r>
+      <w:proofErr w:type="spellStart"/>
+      <w:r>
+        <w:t>falsy</w:t>
+      </w:r>
+      <w:proofErr w:type="spellEnd"/>
+      <w:r>
+        <w:t xml:space="preserve"> values?</w:t>
       </w:r>
     </w:p>
     <w:p>
@@ -5595,8 +6241,13 @@
         <w:t xml:space="preserve"> 0</w:t>
       </w:r>
       <w:r>
-        <w:t>, NaN</w:t>
-      </w:r>
+        <w:t xml:space="preserve">, </w:t>
+      </w:r>
+      <w:proofErr w:type="spellStart"/>
+      <w:r>
+        <w:t>NaN</w:t>
+      </w:r>
+      <w:proofErr w:type="spellEnd"/>
     </w:p>
     <w:p>
       <w:pPr>
@@ -5607,7 +6258,15 @@
         </w:numPr>
       </w:pPr>
       <w:r>
-        <w:t>OR will return fist trusy value or the last value</w:t>
+        <w:t xml:space="preserve">OR will return fist </w:t>
+      </w:r>
+      <w:proofErr w:type="spellStart"/>
+      <w:r>
+        <w:t>trusy</w:t>
+      </w:r>
+      <w:proofErr w:type="spellEnd"/>
+      <w:r>
+        <w:t xml:space="preserve"> value or the last value</w:t>
       </w:r>
     </w:p>
     <w:p>
@@ -5619,13 +6278,26 @@
         </w:numPr>
       </w:pPr>
       <w:r>
-        <w:t>&amp;&amp; WILL return first falsy value or the last value</w:t>
-      </w:r>
-    </w:p>
-    <w:p/>
-    <w:p>
-      <w:r>
-        <w:t>Nullish Coalescing Operator</w:t>
+        <w:t xml:space="preserve">&amp;&amp; WILL return first </w:t>
+      </w:r>
+      <w:proofErr w:type="spellStart"/>
+      <w:r>
+        <w:t>falsy</w:t>
+      </w:r>
+      <w:proofErr w:type="spellEnd"/>
+      <w:r>
+        <w:t xml:space="preserve"> value or the last value</w:t>
+      </w:r>
+    </w:p>
+    <w:p/>
+    <w:p>
+      <w:proofErr w:type="spellStart"/>
+      <w:r>
+        <w:t>Nullish</w:t>
+      </w:r>
+      <w:proofErr w:type="spellEnd"/>
+      <w:r>
+        <w:t xml:space="preserve"> Coalescing Operator</w:t>
       </w:r>
     </w:p>
     <w:p>
@@ -5662,8 +6334,13 @@
           <w:numId w:val="55"/>
         </w:numPr>
       </w:pPr>
-      <w:r>
-        <w:t xml:space="preserve">Nullish meaning null or undefined. </w:t>
+      <w:proofErr w:type="spellStart"/>
+      <w:r>
+        <w:t>Nullish</w:t>
+      </w:r>
+      <w:proofErr w:type="spellEnd"/>
+      <w:r>
+        <w:t xml:space="preserve"> meaning null or undefined. </w:t>
       </w:r>
     </w:p>
     <w:p/>
@@ -5714,7 +6391,15 @@
         </w:numPr>
       </w:pPr>
       <w:r>
-        <w:t>What is the syntax of for of loop?</w:t>
+        <w:t xml:space="preserve">What is the syntax of </w:t>
+      </w:r>
+      <w:proofErr w:type="spellStart"/>
+      <w:r>
+        <w:t>for</w:t>
+      </w:r>
+      <w:proofErr w:type="spellEnd"/>
+      <w:r>
+        <w:t xml:space="preserve"> of loop?</w:t>
       </w:r>
     </w:p>
     <w:p>
@@ -5778,12 +6463,28 @@
           <w:lang w:val="fr-FR"/>
         </w:rPr>
       </w:pPr>
+      <w:proofErr w:type="spellStart"/>
       <w:r>
         <w:rPr>
           <w:lang w:val="fr-FR"/>
         </w:rPr>
-        <w:t>Optional chain</w:t>
-      </w:r>
+        <w:t>Optional</w:t>
+      </w:r>
+      <w:proofErr w:type="spellEnd"/>
+      <w:r>
+        <w:rPr>
+          <w:lang w:val="fr-FR"/>
+        </w:rPr>
+        <w:t xml:space="preserve"> </w:t>
+      </w:r>
+      <w:proofErr w:type="spellStart"/>
+      <w:r>
+        <w:rPr>
+          <w:lang w:val="fr-FR"/>
+        </w:rPr>
+        <w:t>chain</w:t>
+      </w:r>
+      <w:proofErr w:type="spellEnd"/>
     </w:p>
     <w:p>
       <w:pPr>
@@ -5811,12 +6512,21 @@
         </w:rPr>
         <w:t>中的</w:t>
       </w:r>
+      <w:proofErr w:type="spellStart"/>
       <w:r>
         <w:rPr>
           <w:rFonts w:ascii="SimSun" w:eastAsia="SimSun" w:hAnsi="SimSun" w:cs="SimSun"/>
           <w:lang w:val="fr-FR"/>
         </w:rPr>
-        <w:t>Optional c</w:t>
+        <w:t>Optional</w:t>
+      </w:r>
+      <w:proofErr w:type="spellEnd"/>
+      <w:r>
+        <w:rPr>
+          <w:rFonts w:ascii="SimSun" w:eastAsia="SimSun" w:hAnsi="SimSun" w:cs="SimSun"/>
+          <w:lang w:val="fr-FR"/>
+        </w:rPr>
+        <w:t xml:space="preserve"> c</w:t>
       </w:r>
       <w:r>
         <w:rPr>
@@ -6003,7 +6713,25 @@
         </w:numPr>
       </w:pPr>
       <w:r>
-        <w:t>What is the difference between object.entries() and array.entries()?</w:t>
+        <w:t xml:space="preserve">What is the difference between </w:t>
+      </w:r>
+      <w:proofErr w:type="spellStart"/>
+      <w:proofErr w:type="gramStart"/>
+      <w:r>
+        <w:t>object.entries</w:t>
+      </w:r>
+      <w:proofErr w:type="spellEnd"/>
+      <w:proofErr w:type="gramEnd"/>
+      <w:r>
+        <w:t xml:space="preserve">() and </w:t>
+      </w:r>
+      <w:proofErr w:type="spellStart"/>
+      <w:r>
+        <w:t>array.entries</w:t>
+      </w:r>
+      <w:proofErr w:type="spellEnd"/>
+      <w:r>
+        <w:t>()?</w:t>
       </w:r>
     </w:p>
     <w:p/>
@@ -6083,12 +6811,14 @@
       <w:r>
         <w:t xml:space="preserve"> </w:t>
       </w:r>
+      <w:proofErr w:type="spellStart"/>
       <w:r>
         <w:t>I</w:t>
       </w:r>
       <w:r>
         <w:t>terable</w:t>
       </w:r>
+      <w:proofErr w:type="spellEnd"/>
     </w:p>
     <w:p>
       <w:pPr>
@@ -6240,7 +6970,23 @@
         </w:numPr>
       </w:pPr>
       <w:r>
-        <w:t>Array convert to map? Mapp conver to array?</w:t>
+        <w:t xml:space="preserve">Array </w:t>
+      </w:r>
+      <w:proofErr w:type="gramStart"/>
+      <w:r>
+        <w:t>convert</w:t>
+      </w:r>
+      <w:proofErr w:type="gramEnd"/>
+      <w:r>
+        <w:t xml:space="preserve"> to map? Mapp </w:t>
+      </w:r>
+      <w:proofErr w:type="spellStart"/>
+      <w:r>
+        <w:t>conver</w:t>
+      </w:r>
+      <w:proofErr w:type="spellEnd"/>
+      <w:r>
+        <w:t xml:space="preserve"> to array?</w:t>
       </w:r>
       <w:r>
         <w:t xml:space="preserve"> Convert keys into an array? Convert values into an array?</w:t>
@@ -6262,7 +7008,15 @@
     <w:p/>
     <w:p>
       <w:r>
-        <w:t>What data structure to use? (object, array, map, set)</w:t>
+        <w:t>What data structure to use? (</w:t>
+      </w:r>
+      <w:proofErr w:type="gramStart"/>
+      <w:r>
+        <w:t>object</w:t>
+      </w:r>
+      <w:proofErr w:type="gramEnd"/>
+      <w:r>
+        <w:t>, array, map, set)</w:t>
       </w:r>
     </w:p>
     <w:p>
@@ -6374,10 +7128,18 @@
         <w:ind w:left="1080"/>
       </w:pPr>
       <w:r>
-        <w:t>more traditional key/value pairs; easier to write and access values with</w:t>
-      </w:r>
-      <w:r>
-        <w:t xml:space="preserve"> . []</w:t>
+        <w:t xml:space="preserve">more traditional key/value pairs; easier to write and access values </w:t>
+      </w:r>
+      <w:proofErr w:type="gramStart"/>
+      <w:r>
+        <w:t>with</w:t>
+      </w:r>
+      <w:r>
+        <w:t xml:space="preserve"> .</w:t>
+      </w:r>
+      <w:proofErr w:type="gramEnd"/>
+      <w:r>
+        <w:t xml:space="preserve"> []</w:t>
       </w:r>
     </w:p>
     <w:p>
@@ -6410,7 +7172,15 @@
         <w:ind w:left="1080"/>
       </w:pPr>
       <w:r>
-        <w:t>better performance; keys can have any data</w:t>
+        <w:t xml:space="preserve">better </w:t>
+      </w:r>
+      <w:proofErr w:type="gramStart"/>
+      <w:r>
+        <w:t>performance;</w:t>
+      </w:r>
+      <w:proofErr w:type="gramEnd"/>
+      <w:r>
+        <w:t xml:space="preserve"> keys can have any data</w:t>
       </w:r>
       <w:r>
         <w:t xml:space="preserve"> types</w:t>
@@ -6489,7 +7259,15 @@
         </w:numPr>
       </w:pPr>
       <w:r>
-        <w:t xml:space="preserve">How to get access to one of the character in a string? </w:t>
+        <w:t xml:space="preserve">How to get access to one of the </w:t>
+      </w:r>
+      <w:proofErr w:type="gramStart"/>
+      <w:r>
+        <w:t>character</w:t>
+      </w:r>
+      <w:proofErr w:type="gramEnd"/>
+      <w:r>
+        <w:t xml:space="preserve"> in a string? </w:t>
       </w:r>
       <w:r>
         <w:t>String variable and string literals</w:t>
@@ -6566,11 +7344,19 @@
       <w:r>
         <w:t xml:space="preserve"> </w:t>
       </w:r>
+      <w:proofErr w:type="spellStart"/>
       <w:r>
         <w:rPr>
           <w:highlight w:val="yellow"/>
         </w:rPr>
-        <w:t>endIndex counts or not?</w:t>
+        <w:t>endIndex</w:t>
+      </w:r>
+      <w:proofErr w:type="spellEnd"/>
+      <w:r>
+        <w:rPr>
+          <w:highlight w:val="yellow"/>
+        </w:rPr>
+        <w:t xml:space="preserve"> counts or not?</w:t>
       </w:r>
     </w:p>
     <w:p>
@@ -6585,7 +7371,15 @@
         <w:t>What if the index passed in slice method is a negative number?</w:t>
       </w:r>
       <w:r>
-        <w:t xml:space="preserve"> What is the difference when passing one index from two indeces?</w:t>
+        <w:t xml:space="preserve"> What is the difference when passing one index from two </w:t>
+      </w:r>
+      <w:proofErr w:type="spellStart"/>
+      <w:r>
+        <w:t>indeces</w:t>
+      </w:r>
+      <w:proofErr w:type="spellEnd"/>
+      <w:r>
+        <w:t>?</w:t>
       </w:r>
     </w:p>
     <w:p>
@@ -6624,7 +7418,15 @@
         </w:numPr>
       </w:pPr>
       <w:r>
-        <w:t>How to make sure a word’first letter is capitalized and the rest are lowercase?</w:t>
+        <w:t xml:space="preserve">How to make sure a </w:t>
+      </w:r>
+      <w:proofErr w:type="spellStart"/>
+      <w:r>
+        <w:t>word’first</w:t>
+      </w:r>
+      <w:proofErr w:type="spellEnd"/>
+      <w:r>
+        <w:t xml:space="preserve"> letter is capitalized and the rest are lowercase?</w:t>
       </w:r>
     </w:p>
     <w:p>
@@ -6639,7 +7441,15 @@
         <w:t>How to compare email addresses?</w:t>
       </w:r>
       <w:r>
-        <w:t xml:space="preserve"> Which methods  can be used?</w:t>
+        <w:t xml:space="preserve"> Which </w:t>
+      </w:r>
+      <w:proofErr w:type="gramStart"/>
+      <w:r>
+        <w:t>methods  can</w:t>
+      </w:r>
+      <w:proofErr w:type="gramEnd"/>
+      <w:r>
+        <w:t xml:space="preserve"> be used?</w:t>
       </w:r>
     </w:p>
     <w:p>
@@ -6685,8 +7495,13 @@
         <w:t>How to check whether the string contains a substring</w:t>
       </w:r>
       <w:r>
-        <w:t>? Methods can be used?</w:t>
-      </w:r>
+        <w:t xml:space="preserve">? Methods can be </w:t>
+      </w:r>
+      <w:proofErr w:type="gramStart"/>
+      <w:r>
+        <w:t>used?</w:t>
+      </w:r>
+      <w:proofErr w:type="gramEnd"/>
     </w:p>
     <w:p>
       <w:pPr>
@@ -6697,7 +7512,15 @@
         </w:numPr>
       </w:pPr>
       <w:r>
-        <w:t>Practice: airplane baggage check in</w:t>
+        <w:t xml:space="preserve">Practice: airplane baggage </w:t>
+      </w:r>
+      <w:proofErr w:type="gramStart"/>
+      <w:r>
+        <w:t>check</w:t>
+      </w:r>
+      <w:proofErr w:type="gramEnd"/>
+      <w:r>
+        <w:t xml:space="preserve"> in</w:t>
       </w:r>
     </w:p>
     <w:p>
@@ -6741,8 +7564,13 @@
           <w:numId w:val="33"/>
         </w:numPr>
       </w:pPr>
-      <w:r>
-        <w:t>Caplitalize names in a function</w:t>
+      <w:proofErr w:type="spellStart"/>
+      <w:r>
+        <w:t>Caplitalize</w:t>
+      </w:r>
+      <w:proofErr w:type="spellEnd"/>
+      <w:r>
+        <w:t xml:space="preserve"> names in a function</w:t>
       </w:r>
     </w:p>
     <w:p>
@@ -6866,7 +7694,23 @@
         <w:t xml:space="preserve">How to skip a parameter? </w:t>
       </w:r>
       <w:r>
-        <w:t>What if the third parameter has dependency on the second paaramter? Whil second parameter is not set?</w:t>
+        <w:t xml:space="preserve">What if the third parameter has dependency on the second </w:t>
+      </w:r>
+      <w:proofErr w:type="spellStart"/>
+      <w:r>
+        <w:t>paaramter</w:t>
+      </w:r>
+      <w:proofErr w:type="spellEnd"/>
+      <w:r>
+        <w:t xml:space="preserve">? </w:t>
+      </w:r>
+      <w:proofErr w:type="spellStart"/>
+      <w:r>
+        <w:t>Whil</w:t>
+      </w:r>
+      <w:proofErr w:type="spellEnd"/>
+      <w:r>
+        <w:t xml:space="preserve"> second parameter is not set?</w:t>
       </w:r>
     </w:p>
     <w:p/>
@@ -7043,7 +7887,15 @@
         </w:numPr>
       </w:pPr>
       <w:r>
-        <w:t>How to receive a function as parameter? How to print the funciton’s name?</w:t>
+        <w:t xml:space="preserve">How to receive a function as parameter? How to print the </w:t>
+      </w:r>
+      <w:proofErr w:type="spellStart"/>
+      <w:r>
+        <w:t>funciton’s</w:t>
+      </w:r>
+      <w:proofErr w:type="spellEnd"/>
+      <w:r>
+        <w:t xml:space="preserve"> name?</w:t>
       </w:r>
     </w:p>
     <w:p>
@@ -7067,7 +7919,15 @@
         </w:numPr>
       </w:pPr>
       <w:r>
-        <w:t>A callback function is a function passed into another function as an argument, which is then invoked inside the outer function to complete some kind of routine or action.</w:t>
+        <w:t xml:space="preserve">A callback function is a function passed into another function as an argument, which is then invoked inside the outer function to complete </w:t>
+      </w:r>
+      <w:proofErr w:type="gramStart"/>
+      <w:r>
+        <w:t>some kind of routine</w:t>
+      </w:r>
+      <w:proofErr w:type="gramEnd"/>
+      <w:r>
+        <w:t xml:space="preserve"> or action.</w:t>
       </w:r>
     </w:p>
     <w:p/>
@@ -7260,7 +8120,15 @@
         </w:numPr>
       </w:pPr>
       <w:r>
-        <w:t>How to work with eventlistener?</w:t>
+        <w:t xml:space="preserve">How to work with </w:t>
+      </w:r>
+      <w:proofErr w:type="spellStart"/>
+      <w:r>
+        <w:t>eventlistener</w:t>
+      </w:r>
+      <w:proofErr w:type="spellEnd"/>
+      <w:r>
+        <w:t>?</w:t>
       </w:r>
       <w:r>
         <w:t xml:space="preserve"> </w:t>
@@ -7311,7 +8179,15 @@
         </w:numPr>
       </w:pPr>
       <w:r>
-        <w:t>Note: this is preset the parameter</w:t>
+        <w:t xml:space="preserve">Note: this is </w:t>
+      </w:r>
+      <w:proofErr w:type="spellStart"/>
+      <w:r>
+        <w:t>preset</w:t>
+      </w:r>
+      <w:proofErr w:type="spellEnd"/>
+      <w:r>
+        <w:t xml:space="preserve"> the parameter</w:t>
       </w:r>
     </w:p>
     <w:p>
@@ -7405,7 +8281,15 @@
         </w:numPr>
       </w:pPr>
       <w:r>
-        <w:t>Can vairables defined in the function be accessed from outside?</w:t>
+        <w:t xml:space="preserve">Can </w:t>
+      </w:r>
+      <w:proofErr w:type="spellStart"/>
+      <w:r>
+        <w:t>vairables</w:t>
+      </w:r>
+      <w:proofErr w:type="spellEnd"/>
+      <w:r>
+        <w:t xml:space="preserve"> defined in the function be accessed from outside?</w:t>
       </w:r>
       <w:r>
         <w:t xml:space="preserve"> What is the mechanism achieved here?</w:t>
@@ -7562,8 +8446,21 @@
           <w:numId w:val="33"/>
         </w:numPr>
       </w:pPr>
-      <w:r>
-        <w:t>Closusre is created automatically by js engine</w:t>
+      <w:proofErr w:type="spellStart"/>
+      <w:r>
+        <w:t>Closusre</w:t>
+      </w:r>
+      <w:proofErr w:type="spellEnd"/>
+      <w:r>
+        <w:t xml:space="preserve"> is created automatically by </w:t>
+      </w:r>
+      <w:proofErr w:type="spellStart"/>
+      <w:r>
+        <w:t>js</w:t>
+      </w:r>
+      <w:proofErr w:type="spellEnd"/>
+      <w:r>
+        <w:t xml:space="preserve"> engine</w:t>
       </w:r>
     </w:p>
     <w:p>
@@ -7586,9 +8483,24 @@
           <w:numId w:val="33"/>
         </w:numPr>
       </w:pPr>
-      <w:r>
-        <w:t>Console.dir(func);</w:t>
-      </w:r>
+      <w:proofErr w:type="spellStart"/>
+      <w:r>
+        <w:t>Console.dir</w:t>
+      </w:r>
+      <w:proofErr w:type="spellEnd"/>
+      <w:r>
+        <w:t>(</w:t>
+      </w:r>
+      <w:proofErr w:type="spellStart"/>
+      <w:r>
+        <w:t>func</w:t>
+      </w:r>
+      <w:proofErr w:type="spellEnd"/>
+      <w:proofErr w:type="gramStart"/>
+      <w:r>
+        <w:t>);</w:t>
+      </w:r>
+      <w:proofErr w:type="gramEnd"/>
     </w:p>
     <w:p>
       <w:pPr>
@@ -7611,7 +8523,15 @@
         </w:numPr>
       </w:pPr>
       <w:r>
-        <w:t>Does closure has priority in scope chain?</w:t>
+        <w:t xml:space="preserve">Does closure </w:t>
+      </w:r>
+      <w:proofErr w:type="gramStart"/>
+      <w:r>
+        <w:t>has</w:t>
+      </w:r>
+      <w:proofErr w:type="gramEnd"/>
+      <w:r>
+        <w:t xml:space="preserve"> priority in scope chain?</w:t>
       </w:r>
     </w:p>
     <w:p/>
@@ -7680,12 +8600,30 @@
           <w:numId w:val="74"/>
         </w:numPr>
       </w:pPr>
-      <w:r>
-        <w:t>Slice() what does it do?</w:t>
-      </w:r>
-      <w:r>
-        <w:t xml:space="preserve"> Aruguemets passed? Negative number? To copy an array?</w:t>
-      </w:r>
+      <w:proofErr w:type="gramStart"/>
+      <w:r>
+        <w:t>Slice(</w:t>
+      </w:r>
+      <w:proofErr w:type="gramEnd"/>
+      <w:r>
+        <w:t>) what does it do?</w:t>
+      </w:r>
+      <w:r>
+        <w:t xml:space="preserve"> </w:t>
+      </w:r>
+      <w:proofErr w:type="spellStart"/>
+      <w:r>
+        <w:t>Aruguemets</w:t>
+      </w:r>
+      <w:proofErr w:type="spellEnd"/>
+      <w:r>
+        <w:t xml:space="preserve"> passed? Negative number? To copy an </w:t>
+      </w:r>
+      <w:proofErr w:type="gramStart"/>
+      <w:r>
+        <w:t>array?</w:t>
+      </w:r>
+      <w:proofErr w:type="gramEnd"/>
     </w:p>
     <w:p>
       <w:pPr>
@@ -7746,8 +8684,13 @@
           <w:numId w:val="74"/>
         </w:numPr>
       </w:pPr>
-      <w:r>
-        <w:t>Splice()? How to use it?</w:t>
+      <w:proofErr w:type="gramStart"/>
+      <w:r>
+        <w:t>Splice(</w:t>
+      </w:r>
+      <w:proofErr w:type="gramEnd"/>
+      <w:r>
+        <w:t>)? How to use it?</w:t>
       </w:r>
       <w:r>
         <w:t xml:space="preserve"> When only pass one number</w:t>
@@ -7811,7 +8754,15 @@
         </w:numPr>
       </w:pPr>
       <w:r>
-        <w:t>How to concat?</w:t>
+        <w:t xml:space="preserve">How to </w:t>
+      </w:r>
+      <w:proofErr w:type="spellStart"/>
+      <w:r>
+        <w:t>concat</w:t>
+      </w:r>
+      <w:proofErr w:type="spellEnd"/>
+      <w:r>
+        <w:t>?</w:t>
       </w:r>
     </w:p>
     <w:p>
@@ -7836,7 +8787,15 @@
         </w:numPr>
       </w:pPr>
       <w:r>
-        <w:t>What does join() do?</w:t>
+        <w:t xml:space="preserve">What does </w:t>
+      </w:r>
+      <w:proofErr w:type="gramStart"/>
+      <w:r>
+        <w:t>join(</w:t>
+      </w:r>
+      <w:proofErr w:type="gramEnd"/>
+      <w:r>
+        <w:t>) do?</w:t>
       </w:r>
     </w:p>
     <w:p/>
@@ -7859,8 +8818,13 @@
           <w:numId w:val="75"/>
         </w:numPr>
       </w:pPr>
-      <w:r>
-        <w:t>forEach method in arrays</w:t>
+      <w:proofErr w:type="spellStart"/>
+      <w:r>
+        <w:t>forEach</w:t>
+      </w:r>
+      <w:proofErr w:type="spellEnd"/>
+      <w:r>
+        <w:t xml:space="preserve"> method in arrays</w:t>
       </w:r>
     </w:p>
     <w:p>
@@ -7900,7 +8864,15 @@
         </w:numPr>
       </w:pPr>
       <w:r>
-        <w:t>The order of parameters are important</w:t>
+        <w:t xml:space="preserve">The order of parameters </w:t>
+      </w:r>
+      <w:proofErr w:type="gramStart"/>
+      <w:r>
+        <w:t>are</w:t>
+      </w:r>
+      <w:proofErr w:type="gramEnd"/>
+      <w:r>
+        <w:t xml:space="preserve"> important</w:t>
       </w:r>
     </w:p>
     <w:p>
@@ -7912,7 +8884,15 @@
         </w:numPr>
       </w:pPr>
       <w:r>
-        <w:t>What is the difference between forEach and for loop?</w:t>
+        <w:t xml:space="preserve">What is the difference between </w:t>
+      </w:r>
+      <w:proofErr w:type="spellStart"/>
+      <w:r>
+        <w:t>forEach</w:t>
+      </w:r>
+      <w:proofErr w:type="spellEnd"/>
+      <w:r>
+        <w:t xml:space="preserve"> and for loop?</w:t>
       </w:r>
     </w:p>
     <w:p>
@@ -7924,13 +8904,26 @@
         </w:numPr>
       </w:pPr>
       <w:r>
-        <w:t>We cannot break forEach loop</w:t>
-      </w:r>
-    </w:p>
-    <w:p/>
-    <w:p>
-      <w:r>
-        <w:t>forEach with Maps and Sets</w:t>
+        <w:t xml:space="preserve">We cannot break </w:t>
+      </w:r>
+      <w:proofErr w:type="spellStart"/>
+      <w:r>
+        <w:t>forEach</w:t>
+      </w:r>
+      <w:proofErr w:type="spellEnd"/>
+      <w:r>
+        <w:t xml:space="preserve"> loop</w:t>
+      </w:r>
+    </w:p>
+    <w:p/>
+    <w:p>
+      <w:proofErr w:type="spellStart"/>
+      <w:r>
+        <w:t>forEach</w:t>
+      </w:r>
+      <w:proofErr w:type="spellEnd"/>
+      <w:r>
+        <w:t xml:space="preserve"> with Maps and Sets</w:t>
       </w:r>
     </w:p>
     <w:p>
@@ -7942,7 +8935,15 @@
         </w:numPr>
       </w:pPr>
       <w:r>
-        <w:t>What are the parameters in forEach method on a map?</w:t>
+        <w:t xml:space="preserve">What are the parameters in </w:t>
+      </w:r>
+      <w:proofErr w:type="spellStart"/>
+      <w:r>
+        <w:t>forEach</w:t>
+      </w:r>
+      <w:proofErr w:type="spellEnd"/>
+      <w:r>
+        <w:t xml:space="preserve"> method on a map?</w:t>
       </w:r>
     </w:p>
     <w:p>
@@ -7979,7 +8980,15 @@
         </w:numPr>
       </w:pPr>
       <w:r>
-        <w:t>What are the parameters in forEach method on a set?</w:t>
+        <w:t xml:space="preserve">What are the parameters in </w:t>
+      </w:r>
+      <w:proofErr w:type="spellStart"/>
+      <w:r>
+        <w:t>forEach</w:t>
+      </w:r>
+      <w:proofErr w:type="spellEnd"/>
+      <w:r>
+        <w:t xml:space="preserve"> method on a set?</w:t>
       </w:r>
     </w:p>
     <w:p>
@@ -8004,7 +9013,15 @@
         </w:numPr>
       </w:pPr>
       <w:r>
-        <w:t>Why there are still three parameters for set forEach? What is the difference between the first two?</w:t>
+        <w:t xml:space="preserve">Why there are still three parameters for set </w:t>
+      </w:r>
+      <w:proofErr w:type="spellStart"/>
+      <w:r>
+        <w:t>forEach</w:t>
+      </w:r>
+      <w:proofErr w:type="spellEnd"/>
+      <w:r>
+        <w:t>? What is the difference between the first two?</w:t>
       </w:r>
     </w:p>
     <w:p/>
@@ -8021,9 +9038,11 @@
           <w:numId w:val="77"/>
         </w:numPr>
       </w:pPr>
+      <w:proofErr w:type="spellStart"/>
       <w:r>
         <w:t>insertAdjecentHTML</w:t>
       </w:r>
+      <w:proofErr w:type="spellEnd"/>
       <w:r>
         <w:t xml:space="preserve"> </w:t>
       </w:r>
@@ -8048,11 +9067,29 @@
         <w:t>Different positions</w:t>
       </w:r>
       <w:r>
-        <w:t xml:space="preserve"> for the function insertAdjecentHTML: </w:t>
-      </w:r>
-      <w:r>
-        <w:t>afterbegin, beforeend</w:t>
-      </w:r>
+        <w:t xml:space="preserve"> for the function </w:t>
+      </w:r>
+      <w:proofErr w:type="spellStart"/>
+      <w:r>
+        <w:t>insertAdjecentHTML</w:t>
+      </w:r>
+      <w:proofErr w:type="spellEnd"/>
+      <w:r>
+        <w:t xml:space="preserve">: </w:t>
+      </w:r>
+      <w:proofErr w:type="spellStart"/>
+      <w:r>
+        <w:t>afterbegin</w:t>
+      </w:r>
+      <w:proofErr w:type="spellEnd"/>
+      <w:r>
+        <w:t xml:space="preserve">, </w:t>
+      </w:r>
+      <w:proofErr w:type="spellStart"/>
+      <w:r>
+        <w:t>beforeend</w:t>
+      </w:r>
+      <w:proofErr w:type="spellEnd"/>
     </w:p>
     <w:p/>
     <w:p>
@@ -8165,8 +9202,13 @@
     <w:p/>
     <w:p>
       <w:r>
-        <w:t>Method chaining js</w:t>
-      </w:r>
+        <w:t xml:space="preserve">Method chaining </w:t>
+      </w:r>
+      <w:proofErr w:type="spellStart"/>
+      <w:r>
+        <w:t>js</w:t>
+      </w:r>
+      <w:proofErr w:type="spellEnd"/>
     </w:p>
     <w:p>
       <w:pPr>
@@ -8201,7 +9243,15 @@
         </w:numPr>
       </w:pPr>
       <w:r>
-        <w:t>How to debug the results of one of the method in the chain?</w:t>
+        <w:t xml:space="preserve">How to debug the results of one of the </w:t>
+      </w:r>
+      <w:proofErr w:type="gramStart"/>
+      <w:r>
+        <w:t>method</w:t>
+      </w:r>
+      <w:proofErr w:type="gramEnd"/>
+      <w:r>
+        <w:t xml:space="preserve"> in the chain?</w:t>
       </w:r>
     </w:p>
     <w:p>
@@ -8310,8 +9360,18 @@
         </w:numPr>
       </w:pPr>
       <w:r>
-        <w:t>Opacity css ?</w:t>
-      </w:r>
+        <w:t xml:space="preserve">Opacity </w:t>
+      </w:r>
+      <w:proofErr w:type="spellStart"/>
+      <w:proofErr w:type="gramStart"/>
+      <w:r>
+        <w:t>css</w:t>
+      </w:r>
+      <w:proofErr w:type="spellEnd"/>
+      <w:r>
+        <w:t xml:space="preserve"> ?</w:t>
+      </w:r>
+      <w:proofErr w:type="gramEnd"/>
     </w:p>
     <w:p>
       <w:pPr>
@@ -8322,7 +9382,15 @@
         </w:numPr>
       </w:pPr>
       <w:r>
-        <w:t>Element blur() function remove mouse focus</w:t>
+        <w:t xml:space="preserve">Element </w:t>
+      </w:r>
+      <w:proofErr w:type="gramStart"/>
+      <w:r>
+        <w:t>blur(</w:t>
+      </w:r>
+      <w:proofErr w:type="gramEnd"/>
+      <w:r>
+        <w:t>) function remove mouse focus</w:t>
       </w:r>
     </w:p>
     <w:p>
@@ -8333,8 +9401,13 @@
           <w:numId w:val="81"/>
         </w:numPr>
       </w:pPr>
-      <w:r>
-        <w:t>findIndex method on array</w:t>
+      <w:proofErr w:type="spellStart"/>
+      <w:r>
+        <w:t>findIndex</w:t>
+      </w:r>
+      <w:proofErr w:type="spellEnd"/>
+      <w:r>
+        <w:t xml:space="preserve"> method on array</w:t>
       </w:r>
     </w:p>
     <w:p>
@@ -8430,8 +9503,13 @@
     <w:p/>
     <w:p>
       <w:r>
-        <w:t>Flat and flatmap</w:t>
-      </w:r>
+        <w:t xml:space="preserve">Flat and </w:t>
+      </w:r>
+      <w:proofErr w:type="spellStart"/>
+      <w:r>
+        <w:t>flatmap</w:t>
+      </w:r>
+      <w:proofErr w:type="spellEnd"/>
     </w:p>
     <w:p>
       <w:pPr>
@@ -8466,9 +9544,11 @@
           <w:numId w:val="83"/>
         </w:numPr>
       </w:pPr>
+      <w:proofErr w:type="spellStart"/>
       <w:r>
         <w:t>flatMap</w:t>
       </w:r>
+      <w:proofErr w:type="spellEnd"/>
     </w:p>
     <w:p>
       <w:pPr>
@@ -8486,8 +9566,13 @@
     <w:p/>
     <w:p/>
     <w:p>
-      <w:r>
-        <w:t>Arrays sorting</w:t>
+      <w:proofErr w:type="gramStart"/>
+      <w:r>
+        <w:t>Arrays</w:t>
+      </w:r>
+      <w:proofErr w:type="gramEnd"/>
+      <w:r>
+        <w:t xml:space="preserve"> sorting</w:t>
       </w:r>
     </w:p>
     <w:p>
@@ -8498,8 +9583,13 @@
           <w:numId w:val="84"/>
         </w:numPr>
       </w:pPr>
-      <w:r>
-        <w:t>sort()</w:t>
+      <w:proofErr w:type="gramStart"/>
+      <w:r>
+        <w:t>sort(</w:t>
+      </w:r>
+      <w:proofErr w:type="gramEnd"/>
+      <w:r>
+        <w:t>)</w:t>
       </w:r>
       <w:r>
         <w:t>?</w:t>
@@ -8625,8 +9715,13 @@
           <w:numId w:val="33"/>
         </w:numPr>
       </w:pPr>
-      <w:r>
-        <w:t>Arr.slice()</w:t>
+      <w:proofErr w:type="spellStart"/>
+      <w:r>
+        <w:t>Arr.slice</w:t>
+      </w:r>
+      <w:proofErr w:type="spellEnd"/>
+      <w:r>
+        <w:t>()</w:t>
       </w:r>
     </w:p>
     <w:p>
@@ -8642,6 +9737,7 @@
           <w:bCs w:val="0"/>
         </w:rPr>
       </w:pPr>
+      <w:proofErr w:type="spellStart"/>
       <w:r>
         <w:rPr>
           <w:rStyle w:val="Strong"/>
@@ -8650,7 +9746,18 @@
           <w:spacing w:val="-1"/>
           <w:shd w:val="clear" w:color="auto" w:fill="EEEEEE"/>
         </w:rPr>
-        <w:t>Array.from()</w:t>
+        <w:t>Array.from</w:t>
+      </w:r>
+      <w:proofErr w:type="spellEnd"/>
+      <w:r>
+        <w:rPr>
+          <w:rStyle w:val="Strong"/>
+          <w:rFonts w:ascii="Consolas" w:hAnsi="Consolas" w:cs="Consolas"/>
+          <w:color w:val="212121"/>
+          <w:spacing w:val="-1"/>
+          <w:shd w:val="clear" w:color="auto" w:fill="EEEEEE"/>
+        </w:rPr>
+        <w:t>()</w:t>
       </w:r>
     </w:p>
     <w:p>
@@ -8681,7 +9788,15 @@
         </w:numPr>
       </w:pPr>
       <w:r>
-        <w:t>How to use Array.from() function?</w:t>
+        <w:t xml:space="preserve">How to use </w:t>
+      </w:r>
+      <w:proofErr w:type="spellStart"/>
+      <w:r>
+        <w:t>Array.from</w:t>
+      </w:r>
+      <w:proofErr w:type="spellEnd"/>
+      <w:r>
+        <w:t>() function?</w:t>
       </w:r>
     </w:p>
     <w:p>
@@ -8693,7 +9808,15 @@
         </w:numPr>
       </w:pPr>
       <w:r>
-        <w:t>What is the callback function in Array.from()?</w:t>
+        <w:t xml:space="preserve">What is the callback function in </w:t>
+      </w:r>
+      <w:proofErr w:type="spellStart"/>
+      <w:r>
+        <w:t>Array.from</w:t>
+      </w:r>
+      <w:proofErr w:type="spellEnd"/>
+      <w:r>
+        <w:t>()?</w:t>
       </w:r>
     </w:p>
     <w:p/>
@@ -8739,8 +9862,21 @@
         <w:pStyle w:val="ListParagraph"/>
       </w:pPr>
       <w:r>
-        <w:t>Map, filter, slice, concat, flat, flatMap</w:t>
-      </w:r>
+        <w:t xml:space="preserve">Map, filter, slice, </w:t>
+      </w:r>
+      <w:proofErr w:type="spellStart"/>
+      <w:r>
+        <w:t>concat</w:t>
+      </w:r>
+      <w:proofErr w:type="spellEnd"/>
+      <w:r>
+        <w:t xml:space="preserve">, flat, </w:t>
+      </w:r>
+      <w:proofErr w:type="spellStart"/>
+      <w:r>
+        <w:t>flatMap</w:t>
+      </w:r>
+      <w:proofErr w:type="spellEnd"/>
     </w:p>
     <w:p>
       <w:pPr>
@@ -8758,9 +9894,19 @@
       <w:pPr>
         <w:pStyle w:val="ListParagraph"/>
       </w:pPr>
-      <w:r>
-        <w:t>indexOf, findIndex</w:t>
-      </w:r>
+      <w:proofErr w:type="spellStart"/>
+      <w:r>
+        <w:t>indexOf</w:t>
+      </w:r>
+      <w:proofErr w:type="spellEnd"/>
+      <w:r>
+        <w:t xml:space="preserve">, </w:t>
+      </w:r>
+      <w:proofErr w:type="spellStart"/>
+      <w:r>
+        <w:t>findIndex</w:t>
+      </w:r>
+      <w:proofErr w:type="spellEnd"/>
     </w:p>
     <w:p>
       <w:pPr>
@@ -8831,8 +9977,13 @@
           <w:numId w:val="86"/>
         </w:numPr>
       </w:pPr>
-      <w:r>
-        <w:t>Transfor to value:</w:t>
+      <w:proofErr w:type="spellStart"/>
+      <w:r>
+        <w:t>Transfor</w:t>
+      </w:r>
+      <w:proofErr w:type="spellEnd"/>
+      <w:r>
+        <w:t xml:space="preserve"> to value:</w:t>
       </w:r>
     </w:p>
     <w:p>
@@ -8852,8 +10003,13 @@
         </w:numPr>
       </w:pPr>
       <w:r>
-        <w:t>Loop over: forEach</w:t>
-      </w:r>
+        <w:t xml:space="preserve">Loop over: </w:t>
+      </w:r>
+      <w:proofErr w:type="spellStart"/>
+      <w:r>
+        <w:t>forEach</w:t>
+      </w:r>
+      <w:proofErr w:type="spellEnd"/>
     </w:p>
     <w:p/>
     <w:p/>
@@ -8936,7 +10092,15 @@
         </w:numPr>
       </w:pPr>
       <w:r>
-        <w:t>What is Number in js?</w:t>
+        <w:t xml:space="preserve">What is Number in </w:t>
+      </w:r>
+      <w:proofErr w:type="spellStart"/>
+      <w:r>
+        <w:t>js</w:t>
+      </w:r>
+      <w:proofErr w:type="spellEnd"/>
+      <w:r>
+        <w:t>?</w:t>
       </w:r>
     </w:p>
     <w:p>
@@ -8948,7 +10112,15 @@
         </w:numPr>
       </w:pPr>
       <w:r>
-        <w:t>What is primitive wrapper objects?</w:t>
+        <w:t xml:space="preserve">What </w:t>
+      </w:r>
+      <w:proofErr w:type="gramStart"/>
+      <w:r>
+        <w:t>is</w:t>
+      </w:r>
+      <w:proofErr w:type="gramEnd"/>
+      <w:r>
+        <w:t xml:space="preserve"> primitive wrapper objects?</w:t>
       </w:r>
     </w:p>
     <w:p>
@@ -8984,8 +10156,13 @@
         </w:numPr>
       </w:pPr>
       <w:r>
-        <w:t>0.1 + 0.2 === 0.3 ???</w:t>
-      </w:r>
+        <w:t xml:space="preserve">0.1 + 0.2 === </w:t>
+      </w:r>
+      <w:proofErr w:type="gramStart"/>
+      <w:r>
+        <w:t>0.3 ???</w:t>
+      </w:r>
+      <w:proofErr w:type="gramEnd"/>
     </w:p>
     <w:p>
       <w:pPr>
@@ -9008,7 +10185,15 @@
         </w:numPr>
       </w:pPr>
       <w:r>
-        <w:t xml:space="preserve">How to parse strings to numbers </w:t>
+        <w:t xml:space="preserve">How to </w:t>
+      </w:r>
+      <w:proofErr w:type="spellStart"/>
+      <w:r>
+        <w:t>parse</w:t>
+      </w:r>
+      <w:proofErr w:type="spellEnd"/>
+      <w:r>
+        <w:t xml:space="preserve"> strings to numbers </w:t>
       </w:r>
     </w:p>
     <w:p>
@@ -9055,8 +10240,13 @@
         <w:t>How to check whether it’s a number</w:t>
       </w:r>
       <w:r>
-        <w:t xml:space="preserve"> NaN</w:t>
-      </w:r>
+        <w:t xml:space="preserve"> </w:t>
+      </w:r>
+      <w:proofErr w:type="spellStart"/>
+      <w:r>
+        <w:t>NaN</w:t>
+      </w:r>
+      <w:proofErr w:type="spellEnd"/>
       <w:r>
         <w:t>?</w:t>
       </w:r>
@@ -9070,11 +10260,16 @@
         </w:numPr>
       </w:pPr>
       <w:r>
-        <w:t>How to check whether it’s a numbe</w:t>
+        <w:t xml:space="preserve">How to check whether it’s a </w:t>
+      </w:r>
+      <w:proofErr w:type="spellStart"/>
+      <w:r>
+        <w:t>numbe</w:t>
       </w:r>
       <w:r>
         <w:t>R</w:t>
       </w:r>
+      <w:proofErr w:type="spellEnd"/>
       <w:r>
         <w:t>?</w:t>
       </w:r>
@@ -9124,6 +10319,9 @@
       <w:r>
         <w:t>Math and Rounding</w:t>
       </w:r>
+      <w:r>
+        <w:t xml:space="preserve"> </w:t>
+      </w:r>
     </w:p>
     <w:p>
       <w:pPr>
@@ -9206,8 +10404,13 @@
         </w:numPr>
       </w:pPr>
       <w:r>
-        <w:t>Difference between floor and trunc</w:t>
-      </w:r>
+        <w:t xml:space="preserve">Difference between floor and </w:t>
+      </w:r>
+      <w:proofErr w:type="spellStart"/>
+      <w:r>
+        <w:t>trunc</w:t>
+      </w:r>
+      <w:proofErr w:type="spellEnd"/>
     </w:p>
     <w:p>
       <w:pPr>
@@ -9218,7 +10421,15 @@
         </w:numPr>
       </w:pPr>
       <w:r>
-        <w:t>Write a function that can return a random integer from min – max (e.g. 2 - 10);</w:t>
+        <w:t>Write a function that can return a random integer from min – max (</w:t>
+      </w:r>
+      <w:proofErr w:type="gramStart"/>
+      <w:r>
+        <w:t>e.g.</w:t>
+      </w:r>
+      <w:proofErr w:type="gramEnd"/>
+      <w:r>
+        <w:t xml:space="preserve"> 2 - 10);</w:t>
       </w:r>
     </w:p>
     <w:p>
@@ -9230,9 +10441,255 @@
         </w:numPr>
       </w:pPr>
       <w:r>
-        <w:t>How to make sure the numbers only contains certain fractional digits?</w:t>
-      </w:r>
-    </w:p>
+        <w:t xml:space="preserve">How to make sure the numbers only </w:t>
+      </w:r>
+      <w:proofErr w:type="gramStart"/>
+      <w:r>
+        <w:t>contains</w:t>
+      </w:r>
+      <w:proofErr w:type="gramEnd"/>
+      <w:r>
+        <w:t xml:space="preserve"> certain fractional digits?</w:t>
+      </w:r>
+    </w:p>
+    <w:p/>
+    <w:p/>
+    <w:p>
+      <w:r>
+        <w:lastRenderedPageBreak/>
+        <w:t>Remainder</w:t>
+      </w:r>
+      <w:r>
+        <w:t xml:space="preserve"> %</w:t>
+      </w:r>
+    </w:p>
+    <w:p/>
+    <w:p>
+      <w:proofErr w:type="spellStart"/>
+      <w:r>
+        <w:t>BigInt</w:t>
+      </w:r>
+      <w:proofErr w:type="spellEnd"/>
+    </w:p>
+    <w:p>
+      <w:hyperlink r:id="rId57" w:history="1">
+        <w:r>
+          <w:rPr>
+            <w:rStyle w:val="Hyperlink"/>
+          </w:rPr>
+          <w:t>https://developer.mozilla.org/en-US/docs/Web/JavaScript/Reference/Global_Objects/BigInt</w:t>
+        </w:r>
+      </w:hyperlink>
+    </w:p>
+    <w:p/>
+    <w:p>
+      <w:pPr>
+        <w:pStyle w:val="ListParagraph"/>
+        <w:numPr>
+          <w:ilvl w:val="0"/>
+          <w:numId w:val="89"/>
+        </w:numPr>
+      </w:pPr>
+      <w:r>
+        <w:t xml:space="preserve">How many bits representing a </w:t>
+      </w:r>
+      <w:proofErr w:type="spellStart"/>
+      <w:r>
+        <w:t>BigInt</w:t>
+      </w:r>
+      <w:proofErr w:type="spellEnd"/>
+      <w:r>
+        <w:t>?</w:t>
+      </w:r>
+    </w:p>
+    <w:p>
+      <w:pPr>
+        <w:pStyle w:val="ListParagraph"/>
+        <w:numPr>
+          <w:ilvl w:val="0"/>
+          <w:numId w:val="89"/>
+        </w:numPr>
+      </w:pPr>
+      <w:r>
+        <w:t>What is the largest integer?</w:t>
+      </w:r>
+    </w:p>
+    <w:p>
+      <w:pPr>
+        <w:pStyle w:val="ListParagraph"/>
+        <w:numPr>
+          <w:ilvl w:val="0"/>
+          <w:numId w:val="89"/>
+        </w:numPr>
+      </w:pPr>
+      <w:r>
+        <w:t xml:space="preserve">What would </w:t>
+      </w:r>
+      <w:proofErr w:type="spellStart"/>
+      <w:r>
+        <w:t>happlen</w:t>
+      </w:r>
+      <w:proofErr w:type="spellEnd"/>
+      <w:r>
+        <w:t xml:space="preserve"> when add 1 to that largest number</w:t>
+      </w:r>
+    </w:p>
+    <w:p>
+      <w:pPr>
+        <w:pStyle w:val="ListParagraph"/>
+        <w:numPr>
+          <w:ilvl w:val="0"/>
+          <w:numId w:val="89"/>
+        </w:numPr>
+      </w:pPr>
+      <w:r>
+        <w:t>20n === 20?</w:t>
+      </w:r>
+      <w:r>
+        <w:t>?</w:t>
+      </w:r>
+      <w:r>
+        <w:t xml:space="preserve"> 20n == 20?</w:t>
+      </w:r>
+      <w:r>
+        <w:t>? “20” == 20n??</w:t>
+      </w:r>
+    </w:p>
+    <w:p>
+      <w:pPr>
+        <w:pStyle w:val="ListParagraph"/>
+        <w:numPr>
+          <w:ilvl w:val="0"/>
+          <w:numId w:val="89"/>
+        </w:numPr>
+      </w:pPr>
+      <w:r>
+        <w:t>10n / 3n?? 10 / 3?</w:t>
+      </w:r>
+    </w:p>
+    <w:p/>
+    <w:p>
+      <w:r>
+        <w:t>Date</w:t>
+      </w:r>
+    </w:p>
+    <w:p>
+      <w:pPr>
+        <w:pStyle w:val="ListParagraph"/>
+        <w:numPr>
+          <w:ilvl w:val="0"/>
+          <w:numId w:val="90"/>
+        </w:numPr>
+      </w:pPr>
+      <w:r>
+        <w:t>How to create a new date?</w:t>
+      </w:r>
+    </w:p>
+    <w:p>
+      <w:pPr>
+        <w:pStyle w:val="ListParagraph"/>
+        <w:numPr>
+          <w:ilvl w:val="0"/>
+          <w:numId w:val="90"/>
+        </w:numPr>
+      </w:pPr>
+      <w:r>
+        <w:t xml:space="preserve">Which </w:t>
+      </w:r>
+      <w:proofErr w:type="spellStart"/>
+      <w:r>
+        <w:t>funcitons</w:t>
+      </w:r>
+      <w:proofErr w:type="spellEnd"/>
+      <w:r>
+        <w:t xml:space="preserve"> are available?</w:t>
+      </w:r>
+    </w:p>
+    <w:p>
+      <w:pPr>
+        <w:pStyle w:val="ListParagraph"/>
+        <w:numPr>
+          <w:ilvl w:val="0"/>
+          <w:numId w:val="33"/>
+        </w:numPr>
+      </w:pPr>
+      <w:proofErr w:type="spellStart"/>
+      <w:r>
+        <w:t>getFullYear</w:t>
+      </w:r>
+      <w:proofErr w:type="spellEnd"/>
+    </w:p>
+    <w:p>
+      <w:pPr>
+        <w:pStyle w:val="ListParagraph"/>
+        <w:numPr>
+          <w:ilvl w:val="0"/>
+          <w:numId w:val="33"/>
+        </w:numPr>
+      </w:pPr>
+      <w:proofErr w:type="spellStart"/>
+      <w:r>
+        <w:t>getMonth</w:t>
+      </w:r>
+      <w:proofErr w:type="spellEnd"/>
+    </w:p>
+    <w:p>
+      <w:pPr>
+        <w:pStyle w:val="ListParagraph"/>
+        <w:numPr>
+          <w:ilvl w:val="0"/>
+          <w:numId w:val="33"/>
+        </w:numPr>
+      </w:pPr>
+      <w:proofErr w:type="spellStart"/>
+      <w:r>
+        <w:t>getDay</w:t>
+      </w:r>
+      <w:proofErr w:type="spellEnd"/>
+    </w:p>
+    <w:p>
+      <w:pPr>
+        <w:pStyle w:val="ListParagraph"/>
+        <w:numPr>
+          <w:ilvl w:val="0"/>
+          <w:numId w:val="33"/>
+        </w:numPr>
+      </w:pPr>
+      <w:proofErr w:type="spellStart"/>
+      <w:r>
+        <w:t>getHours</w:t>
+      </w:r>
+      <w:proofErr w:type="spellEnd"/>
+    </w:p>
+    <w:p>
+      <w:pPr>
+        <w:pStyle w:val="ListParagraph"/>
+        <w:numPr>
+          <w:ilvl w:val="0"/>
+          <w:numId w:val="33"/>
+        </w:numPr>
+      </w:pPr>
+      <w:proofErr w:type="spellStart"/>
+      <w:r>
+        <w:t>getMinutes</w:t>
+      </w:r>
+      <w:proofErr w:type="spellEnd"/>
+    </w:p>
+    <w:p>
+      <w:pPr>
+        <w:pStyle w:val="ListParagraph"/>
+        <w:numPr>
+          <w:ilvl w:val="0"/>
+          <w:numId w:val="33"/>
+        </w:numPr>
+      </w:pPr>
+      <w:proofErr w:type="spellStart"/>
+      <w:r>
+        <w:t>toISOString</w:t>
+      </w:r>
+      <w:proofErr w:type="spellEnd"/>
+    </w:p>
+    <w:p/>
     <w:sectPr>
       <w:pgSz w:w="12240" w:h="15840"/>
       <w:pgMar w:top="1440" w:right="1440" w:bottom="1440" w:left="1440" w:header="708" w:footer="708" w:gutter="0"/>
@@ -13163,6 +14620,95 @@
     </w:lvl>
   </w:abstractNum>
   <w:abstractNum w:abstractNumId="44" w15:restartNumberingAfterBreak="0">
+    <w:nsid w:val="3D801522"/>
+    <w:multiLevelType w:val="hybridMultilevel"/>
+    <w:tmpl w:val="040CBC86"/>
+    <w:lvl w:ilvl="0" w:tplc="0409000F">
+      <w:start w:val="1"/>
+      <w:numFmt w:val="decimal"/>
+      <w:lvlText w:val="%1."/>
+      <w:lvlJc w:val="left"/>
+      <w:pPr>
+        <w:ind w:left="720" w:hanging="360"/>
+      </w:pPr>
+      <w:rPr>
+        <w:rFonts w:hint="default"/>
+      </w:rPr>
+    </w:lvl>
+    <w:lvl w:ilvl="1" w:tplc="04090019" w:tentative="1">
+      <w:start w:val="1"/>
+      <w:numFmt w:val="lowerLetter"/>
+      <w:lvlText w:val="%2."/>
+      <w:lvlJc w:val="left"/>
+      <w:pPr>
+        <w:ind w:left="1440" w:hanging="360"/>
+      </w:pPr>
+    </w:lvl>
+    <w:lvl w:ilvl="2" w:tplc="0409001B" w:tentative="1">
+      <w:start w:val="1"/>
+      <w:numFmt w:val="lowerRoman"/>
+      <w:lvlText w:val="%3."/>
+      <w:lvlJc w:val="right"/>
+      <w:pPr>
+        <w:ind w:left="2160" w:hanging="180"/>
+      </w:pPr>
+    </w:lvl>
+    <w:lvl w:ilvl="3" w:tplc="0409000F" w:tentative="1">
+      <w:start w:val="1"/>
+      <w:numFmt w:val="decimal"/>
+      <w:lvlText w:val="%4."/>
+      <w:lvlJc w:val="left"/>
+      <w:pPr>
+        <w:ind w:left="2880" w:hanging="360"/>
+      </w:pPr>
+    </w:lvl>
+    <w:lvl w:ilvl="4" w:tplc="04090019" w:tentative="1">
+      <w:start w:val="1"/>
+      <w:numFmt w:val="lowerLetter"/>
+      <w:lvlText w:val="%5."/>
+      <w:lvlJc w:val="left"/>
+      <w:pPr>
+        <w:ind w:left="3600" w:hanging="360"/>
+      </w:pPr>
+    </w:lvl>
+    <w:lvl w:ilvl="5" w:tplc="0409001B" w:tentative="1">
+      <w:start w:val="1"/>
+      <w:numFmt w:val="lowerRoman"/>
+      <w:lvlText w:val="%6."/>
+      <w:lvlJc w:val="right"/>
+      <w:pPr>
+        <w:ind w:left="4320" w:hanging="180"/>
+      </w:pPr>
+    </w:lvl>
+    <w:lvl w:ilvl="6" w:tplc="0409000F" w:tentative="1">
+      <w:start w:val="1"/>
+      <w:numFmt w:val="decimal"/>
+      <w:lvlText w:val="%7."/>
+      <w:lvlJc w:val="left"/>
+      <w:pPr>
+        <w:ind w:left="5040" w:hanging="360"/>
+      </w:pPr>
+    </w:lvl>
+    <w:lvl w:ilvl="7" w:tplc="04090019" w:tentative="1">
+      <w:start w:val="1"/>
+      <w:numFmt w:val="lowerLetter"/>
+      <w:lvlText w:val="%8."/>
+      <w:lvlJc w:val="left"/>
+      <w:pPr>
+        <w:ind w:left="5760" w:hanging="360"/>
+      </w:pPr>
+    </w:lvl>
+    <w:lvl w:ilvl="8" w:tplc="0409001B" w:tentative="1">
+      <w:start w:val="1"/>
+      <w:numFmt w:val="lowerRoman"/>
+      <w:lvlText w:val="%9."/>
+      <w:lvlJc w:val="right"/>
+      <w:pPr>
+        <w:ind w:left="6480" w:hanging="180"/>
+      </w:pPr>
+    </w:lvl>
+  </w:abstractNum>
+  <w:abstractNum w:abstractNumId="45" w15:restartNumberingAfterBreak="0">
     <w:nsid w:val="3D8A2714"/>
     <w:multiLevelType w:val="hybridMultilevel"/>
     <w:tmpl w:val="3BFEF378"/>
@@ -13251,7 +14797,7 @@
       </w:pPr>
     </w:lvl>
   </w:abstractNum>
-  <w:abstractNum w:abstractNumId="45" w15:restartNumberingAfterBreak="0">
+  <w:abstractNum w:abstractNumId="46" w15:restartNumberingAfterBreak="0">
     <w:nsid w:val="3E1D2F3D"/>
     <w:multiLevelType w:val="hybridMultilevel"/>
     <w:tmpl w:val="13F4B766"/>
@@ -13340,7 +14886,7 @@
       </w:pPr>
     </w:lvl>
   </w:abstractNum>
-  <w:abstractNum w:abstractNumId="46" w15:restartNumberingAfterBreak="0">
+  <w:abstractNum w:abstractNumId="47" w15:restartNumberingAfterBreak="0">
     <w:nsid w:val="3E516E1B"/>
     <w:multiLevelType w:val="hybridMultilevel"/>
     <w:tmpl w:val="00B8CC08"/>
@@ -13429,7 +14975,7 @@
       </w:pPr>
     </w:lvl>
   </w:abstractNum>
-  <w:abstractNum w:abstractNumId="47" w15:restartNumberingAfterBreak="0">
+  <w:abstractNum w:abstractNumId="48" w15:restartNumberingAfterBreak="0">
     <w:nsid w:val="3E743BD1"/>
     <w:multiLevelType w:val="hybridMultilevel"/>
     <w:tmpl w:val="1EF60AFE"/>
@@ -13518,7 +15064,7 @@
       </w:pPr>
     </w:lvl>
   </w:abstractNum>
-  <w:abstractNum w:abstractNumId="48" w15:restartNumberingAfterBreak="0">
+  <w:abstractNum w:abstractNumId="49" w15:restartNumberingAfterBreak="0">
     <w:nsid w:val="418F49F8"/>
     <w:multiLevelType w:val="hybridMultilevel"/>
     <w:tmpl w:val="3B06BE14"/>
@@ -13607,7 +15153,7 @@
       </w:pPr>
     </w:lvl>
   </w:abstractNum>
-  <w:abstractNum w:abstractNumId="49" w15:restartNumberingAfterBreak="0">
+  <w:abstractNum w:abstractNumId="50" w15:restartNumberingAfterBreak="0">
     <w:nsid w:val="421B53AD"/>
     <w:multiLevelType w:val="hybridMultilevel"/>
     <w:tmpl w:val="BBF2CB86"/>
@@ -13696,7 +15242,7 @@
       </w:pPr>
     </w:lvl>
   </w:abstractNum>
-  <w:abstractNum w:abstractNumId="50" w15:restartNumberingAfterBreak="0">
+  <w:abstractNum w:abstractNumId="51" w15:restartNumberingAfterBreak="0">
     <w:nsid w:val="45256148"/>
     <w:multiLevelType w:val="hybridMultilevel"/>
     <w:tmpl w:val="FE20CE8A"/>
@@ -13785,7 +15331,7 @@
       </w:pPr>
     </w:lvl>
   </w:abstractNum>
-  <w:abstractNum w:abstractNumId="51" w15:restartNumberingAfterBreak="0">
+  <w:abstractNum w:abstractNumId="52" w15:restartNumberingAfterBreak="0">
     <w:nsid w:val="4B6A5F9F"/>
     <w:multiLevelType w:val="hybridMultilevel"/>
     <w:tmpl w:val="A9A00C56"/>
@@ -13874,7 +15420,7 @@
       </w:pPr>
     </w:lvl>
   </w:abstractNum>
-  <w:abstractNum w:abstractNumId="52" w15:restartNumberingAfterBreak="0">
+  <w:abstractNum w:abstractNumId="53" w15:restartNumberingAfterBreak="0">
     <w:nsid w:val="4D68606A"/>
     <w:multiLevelType w:val="hybridMultilevel"/>
     <w:tmpl w:val="3CA61C5E"/>
@@ -13963,7 +15509,7 @@
       </w:pPr>
     </w:lvl>
   </w:abstractNum>
-  <w:abstractNum w:abstractNumId="53" w15:restartNumberingAfterBreak="0">
+  <w:abstractNum w:abstractNumId="54" w15:restartNumberingAfterBreak="0">
     <w:nsid w:val="4DF45F1E"/>
     <w:multiLevelType w:val="hybridMultilevel"/>
     <w:tmpl w:val="0B7AC532"/>
@@ -14052,7 +15598,7 @@
       </w:pPr>
     </w:lvl>
   </w:abstractNum>
-  <w:abstractNum w:abstractNumId="54" w15:restartNumberingAfterBreak="0">
+  <w:abstractNum w:abstractNumId="55" w15:restartNumberingAfterBreak="0">
     <w:nsid w:val="4E403716"/>
     <w:multiLevelType w:val="hybridMultilevel"/>
     <w:tmpl w:val="2BC6C000"/>
@@ -14141,7 +15687,7 @@
       </w:pPr>
     </w:lvl>
   </w:abstractNum>
-  <w:abstractNum w:abstractNumId="55" w15:restartNumberingAfterBreak="0">
+  <w:abstractNum w:abstractNumId="56" w15:restartNumberingAfterBreak="0">
     <w:nsid w:val="4F912926"/>
     <w:multiLevelType w:val="hybridMultilevel"/>
     <w:tmpl w:val="7E22570A"/>
@@ -14230,7 +15776,7 @@
       </w:pPr>
     </w:lvl>
   </w:abstractNum>
-  <w:abstractNum w:abstractNumId="56" w15:restartNumberingAfterBreak="0">
+  <w:abstractNum w:abstractNumId="57" w15:restartNumberingAfterBreak="0">
     <w:nsid w:val="503548AE"/>
     <w:multiLevelType w:val="hybridMultilevel"/>
     <w:tmpl w:val="93F48C74"/>
@@ -14319,7 +15865,7 @@
       </w:pPr>
     </w:lvl>
   </w:abstractNum>
-  <w:abstractNum w:abstractNumId="57" w15:restartNumberingAfterBreak="0">
+  <w:abstractNum w:abstractNumId="58" w15:restartNumberingAfterBreak="0">
     <w:nsid w:val="5044743A"/>
     <w:multiLevelType w:val="hybridMultilevel"/>
     <w:tmpl w:val="214CBA32"/>
@@ -14408,7 +15954,96 @@
       </w:pPr>
     </w:lvl>
   </w:abstractNum>
-  <w:abstractNum w:abstractNumId="58" w15:restartNumberingAfterBreak="0">
+  <w:abstractNum w:abstractNumId="59" w15:restartNumberingAfterBreak="0">
+    <w:nsid w:val="513178A9"/>
+    <w:multiLevelType w:val="hybridMultilevel"/>
+    <w:tmpl w:val="0C5EDE0E"/>
+    <w:lvl w:ilvl="0" w:tplc="0409000F">
+      <w:start w:val="1"/>
+      <w:numFmt w:val="decimal"/>
+      <w:lvlText w:val="%1."/>
+      <w:lvlJc w:val="left"/>
+      <w:pPr>
+        <w:ind w:left="720" w:hanging="360"/>
+      </w:pPr>
+      <w:rPr>
+        <w:rFonts w:hint="default"/>
+      </w:rPr>
+    </w:lvl>
+    <w:lvl w:ilvl="1" w:tplc="04090019" w:tentative="1">
+      <w:start w:val="1"/>
+      <w:numFmt w:val="lowerLetter"/>
+      <w:lvlText w:val="%2."/>
+      <w:lvlJc w:val="left"/>
+      <w:pPr>
+        <w:ind w:left="1440" w:hanging="360"/>
+      </w:pPr>
+    </w:lvl>
+    <w:lvl w:ilvl="2" w:tplc="0409001B" w:tentative="1">
+      <w:start w:val="1"/>
+      <w:numFmt w:val="lowerRoman"/>
+      <w:lvlText w:val="%3."/>
+      <w:lvlJc w:val="right"/>
+      <w:pPr>
+        <w:ind w:left="2160" w:hanging="180"/>
+      </w:pPr>
+    </w:lvl>
+    <w:lvl w:ilvl="3" w:tplc="0409000F" w:tentative="1">
+      <w:start w:val="1"/>
+      <w:numFmt w:val="decimal"/>
+      <w:lvlText w:val="%4."/>
+      <w:lvlJc w:val="left"/>
+      <w:pPr>
+        <w:ind w:left="2880" w:hanging="360"/>
+      </w:pPr>
+    </w:lvl>
+    <w:lvl w:ilvl="4" w:tplc="04090019" w:tentative="1">
+      <w:start w:val="1"/>
+      <w:numFmt w:val="lowerLetter"/>
+      <w:lvlText w:val="%5."/>
+      <w:lvlJc w:val="left"/>
+      <w:pPr>
+        <w:ind w:left="3600" w:hanging="360"/>
+      </w:pPr>
+    </w:lvl>
+    <w:lvl w:ilvl="5" w:tplc="0409001B" w:tentative="1">
+      <w:start w:val="1"/>
+      <w:numFmt w:val="lowerRoman"/>
+      <w:lvlText w:val="%6."/>
+      <w:lvlJc w:val="right"/>
+      <w:pPr>
+        <w:ind w:left="4320" w:hanging="180"/>
+      </w:pPr>
+    </w:lvl>
+    <w:lvl w:ilvl="6" w:tplc="0409000F" w:tentative="1">
+      <w:start w:val="1"/>
+      <w:numFmt w:val="decimal"/>
+      <w:lvlText w:val="%7."/>
+      <w:lvlJc w:val="left"/>
+      <w:pPr>
+        <w:ind w:left="5040" w:hanging="360"/>
+      </w:pPr>
+    </w:lvl>
+    <w:lvl w:ilvl="7" w:tplc="04090019" w:tentative="1">
+      <w:start w:val="1"/>
+      <w:numFmt w:val="lowerLetter"/>
+      <w:lvlText w:val="%8."/>
+      <w:lvlJc w:val="left"/>
+      <w:pPr>
+        <w:ind w:left="5760" w:hanging="360"/>
+      </w:pPr>
+    </w:lvl>
+    <w:lvl w:ilvl="8" w:tplc="0409001B" w:tentative="1">
+      <w:start w:val="1"/>
+      <w:numFmt w:val="lowerRoman"/>
+      <w:lvlText w:val="%9."/>
+      <w:lvlJc w:val="right"/>
+      <w:pPr>
+        <w:ind w:left="6480" w:hanging="180"/>
+      </w:pPr>
+    </w:lvl>
+  </w:abstractNum>
+  <w:abstractNum w:abstractNumId="60" w15:restartNumberingAfterBreak="0">
     <w:nsid w:val="51B261C7"/>
     <w:multiLevelType w:val="hybridMultilevel"/>
     <w:tmpl w:val="B8203092"/>
@@ -14497,7 +16132,7 @@
       </w:pPr>
     </w:lvl>
   </w:abstractNum>
-  <w:abstractNum w:abstractNumId="59" w15:restartNumberingAfterBreak="0">
+  <w:abstractNum w:abstractNumId="61" w15:restartNumberingAfterBreak="0">
     <w:nsid w:val="52A42F53"/>
     <w:multiLevelType w:val="hybridMultilevel"/>
     <w:tmpl w:val="9BFA3A7E"/>
@@ -14586,7 +16221,7 @@
       </w:pPr>
     </w:lvl>
   </w:abstractNum>
-  <w:abstractNum w:abstractNumId="60" w15:restartNumberingAfterBreak="0">
+  <w:abstractNum w:abstractNumId="62" w15:restartNumberingAfterBreak="0">
     <w:nsid w:val="547F4FF4"/>
     <w:multiLevelType w:val="hybridMultilevel"/>
     <w:tmpl w:val="19320946"/>
@@ -14675,7 +16310,7 @@
       </w:pPr>
     </w:lvl>
   </w:abstractNum>
-  <w:abstractNum w:abstractNumId="61" w15:restartNumberingAfterBreak="0">
+  <w:abstractNum w:abstractNumId="63" w15:restartNumberingAfterBreak="0">
     <w:nsid w:val="55AD21E9"/>
     <w:multiLevelType w:val="hybridMultilevel"/>
     <w:tmpl w:val="6CCC2876"/>
@@ -14764,7 +16399,7 @@
       </w:pPr>
     </w:lvl>
   </w:abstractNum>
-  <w:abstractNum w:abstractNumId="62" w15:restartNumberingAfterBreak="0">
+  <w:abstractNum w:abstractNumId="64" w15:restartNumberingAfterBreak="0">
     <w:nsid w:val="569736DD"/>
     <w:multiLevelType w:val="hybridMultilevel"/>
     <w:tmpl w:val="81283E12"/>
@@ -14853,7 +16488,7 @@
       </w:pPr>
     </w:lvl>
   </w:abstractNum>
-  <w:abstractNum w:abstractNumId="63" w15:restartNumberingAfterBreak="0">
+  <w:abstractNum w:abstractNumId="65" w15:restartNumberingAfterBreak="0">
     <w:nsid w:val="585F7A76"/>
     <w:multiLevelType w:val="hybridMultilevel"/>
     <w:tmpl w:val="09AC4CD8"/>
@@ -14942,7 +16577,7 @@
       </w:pPr>
     </w:lvl>
   </w:abstractNum>
-  <w:abstractNum w:abstractNumId="64" w15:restartNumberingAfterBreak="0">
+  <w:abstractNum w:abstractNumId="66" w15:restartNumberingAfterBreak="0">
     <w:nsid w:val="5911315F"/>
     <w:multiLevelType w:val="hybridMultilevel"/>
     <w:tmpl w:val="3CAE2A62"/>
@@ -15031,7 +16666,7 @@
       </w:pPr>
     </w:lvl>
   </w:abstractNum>
-  <w:abstractNum w:abstractNumId="65" w15:restartNumberingAfterBreak="0">
+  <w:abstractNum w:abstractNumId="67" w15:restartNumberingAfterBreak="0">
     <w:nsid w:val="5C557ED5"/>
     <w:multiLevelType w:val="hybridMultilevel"/>
     <w:tmpl w:val="F78C7364"/>
@@ -15120,7 +16755,7 @@
       </w:pPr>
     </w:lvl>
   </w:abstractNum>
-  <w:abstractNum w:abstractNumId="66" w15:restartNumberingAfterBreak="0">
+  <w:abstractNum w:abstractNumId="68" w15:restartNumberingAfterBreak="0">
     <w:nsid w:val="5F5E5D39"/>
     <w:multiLevelType w:val="hybridMultilevel"/>
     <w:tmpl w:val="B52CEDBA"/>
@@ -15209,7 +16844,7 @@
       </w:pPr>
     </w:lvl>
   </w:abstractNum>
-  <w:abstractNum w:abstractNumId="67" w15:restartNumberingAfterBreak="0">
+  <w:abstractNum w:abstractNumId="69" w15:restartNumberingAfterBreak="0">
     <w:nsid w:val="60CA7057"/>
     <w:multiLevelType w:val="hybridMultilevel"/>
     <w:tmpl w:val="5380C5C4"/>
@@ -15298,7 +16933,7 @@
       </w:pPr>
     </w:lvl>
   </w:abstractNum>
-  <w:abstractNum w:abstractNumId="68" w15:restartNumberingAfterBreak="0">
+  <w:abstractNum w:abstractNumId="70" w15:restartNumberingAfterBreak="0">
     <w:nsid w:val="617920FE"/>
     <w:multiLevelType w:val="hybridMultilevel"/>
     <w:tmpl w:val="9FC49B02"/>
@@ -15387,7 +17022,7 @@
       </w:pPr>
     </w:lvl>
   </w:abstractNum>
-  <w:abstractNum w:abstractNumId="69" w15:restartNumberingAfterBreak="0">
+  <w:abstractNum w:abstractNumId="71" w15:restartNumberingAfterBreak="0">
     <w:nsid w:val="67DC22FD"/>
     <w:multiLevelType w:val="hybridMultilevel"/>
     <w:tmpl w:val="DFE2A464"/>
@@ -15476,7 +17111,7 @@
       </w:pPr>
     </w:lvl>
   </w:abstractNum>
-  <w:abstractNum w:abstractNumId="70" w15:restartNumberingAfterBreak="0">
+  <w:abstractNum w:abstractNumId="72" w15:restartNumberingAfterBreak="0">
     <w:nsid w:val="68833BFF"/>
     <w:multiLevelType w:val="hybridMultilevel"/>
     <w:tmpl w:val="359A9CE0"/>
@@ -15565,7 +17200,7 @@
       </w:pPr>
     </w:lvl>
   </w:abstractNum>
-  <w:abstractNum w:abstractNumId="71" w15:restartNumberingAfterBreak="0">
+  <w:abstractNum w:abstractNumId="73" w15:restartNumberingAfterBreak="0">
     <w:nsid w:val="68E55E3A"/>
     <w:multiLevelType w:val="hybridMultilevel"/>
     <w:tmpl w:val="AD8C78A0"/>
@@ -15654,7 +17289,7 @@
       </w:pPr>
     </w:lvl>
   </w:abstractNum>
-  <w:abstractNum w:abstractNumId="72" w15:restartNumberingAfterBreak="0">
+  <w:abstractNum w:abstractNumId="74" w15:restartNumberingAfterBreak="0">
     <w:nsid w:val="69B76D35"/>
     <w:multiLevelType w:val="hybridMultilevel"/>
     <w:tmpl w:val="9BCA0DCC"/>
@@ -15743,7 +17378,7 @@
       </w:pPr>
     </w:lvl>
   </w:abstractNum>
-  <w:abstractNum w:abstractNumId="73" w15:restartNumberingAfterBreak="0">
+  <w:abstractNum w:abstractNumId="75" w15:restartNumberingAfterBreak="0">
     <w:nsid w:val="6A0048DC"/>
     <w:multiLevelType w:val="hybridMultilevel"/>
     <w:tmpl w:val="30C2F7B8"/>
@@ -15832,7 +17467,7 @@
       </w:pPr>
     </w:lvl>
   </w:abstractNum>
-  <w:abstractNum w:abstractNumId="74" w15:restartNumberingAfterBreak="0">
+  <w:abstractNum w:abstractNumId="76" w15:restartNumberingAfterBreak="0">
     <w:nsid w:val="6E5C0AA6"/>
     <w:multiLevelType w:val="hybridMultilevel"/>
     <w:tmpl w:val="9F9833B2"/>
@@ -15921,7 +17556,7 @@
       </w:pPr>
     </w:lvl>
   </w:abstractNum>
-  <w:abstractNum w:abstractNumId="75" w15:restartNumberingAfterBreak="0">
+  <w:abstractNum w:abstractNumId="77" w15:restartNumberingAfterBreak="0">
     <w:nsid w:val="6F1673EC"/>
     <w:multiLevelType w:val="hybridMultilevel"/>
     <w:tmpl w:val="E1A2BCE4"/>
@@ -16010,7 +17645,7 @@
       </w:pPr>
     </w:lvl>
   </w:abstractNum>
-  <w:abstractNum w:abstractNumId="76" w15:restartNumberingAfterBreak="0">
+  <w:abstractNum w:abstractNumId="78" w15:restartNumberingAfterBreak="0">
     <w:nsid w:val="6F4A369A"/>
     <w:multiLevelType w:val="hybridMultilevel"/>
     <w:tmpl w:val="0854BE44"/>
@@ -16099,7 +17734,7 @@
       </w:pPr>
     </w:lvl>
   </w:abstractNum>
-  <w:abstractNum w:abstractNumId="77" w15:restartNumberingAfterBreak="0">
+  <w:abstractNum w:abstractNumId="79" w15:restartNumberingAfterBreak="0">
     <w:nsid w:val="700C465F"/>
     <w:multiLevelType w:val="hybridMultilevel"/>
     <w:tmpl w:val="3A36A2A4"/>
@@ -16188,7 +17823,7 @@
       </w:pPr>
     </w:lvl>
   </w:abstractNum>
-  <w:abstractNum w:abstractNumId="78" w15:restartNumberingAfterBreak="0">
+  <w:abstractNum w:abstractNumId="80" w15:restartNumberingAfterBreak="0">
     <w:nsid w:val="719B2A0D"/>
     <w:multiLevelType w:val="hybridMultilevel"/>
     <w:tmpl w:val="0EECB346"/>
@@ -16277,7 +17912,7 @@
       </w:pPr>
     </w:lvl>
   </w:abstractNum>
-  <w:abstractNum w:abstractNumId="79" w15:restartNumberingAfterBreak="0">
+  <w:abstractNum w:abstractNumId="81" w15:restartNumberingAfterBreak="0">
     <w:nsid w:val="722956DB"/>
     <w:multiLevelType w:val="hybridMultilevel"/>
     <w:tmpl w:val="762AA4BA"/>
@@ -16390,7 +18025,7 @@
       </w:rPr>
     </w:lvl>
   </w:abstractNum>
-  <w:abstractNum w:abstractNumId="80" w15:restartNumberingAfterBreak="0">
+  <w:abstractNum w:abstractNumId="82" w15:restartNumberingAfterBreak="0">
     <w:nsid w:val="743F66AC"/>
     <w:multiLevelType w:val="hybridMultilevel"/>
     <w:tmpl w:val="6B0884B2"/>
@@ -16479,7 +18114,7 @@
       </w:pPr>
     </w:lvl>
   </w:abstractNum>
-  <w:abstractNum w:abstractNumId="81" w15:restartNumberingAfterBreak="0">
+  <w:abstractNum w:abstractNumId="83" w15:restartNumberingAfterBreak="0">
     <w:nsid w:val="76155838"/>
     <w:multiLevelType w:val="hybridMultilevel"/>
     <w:tmpl w:val="CA6E5C16"/>
@@ -16568,7 +18203,7 @@
       </w:pPr>
     </w:lvl>
   </w:abstractNum>
-  <w:abstractNum w:abstractNumId="82" w15:restartNumberingAfterBreak="0">
+  <w:abstractNum w:abstractNumId="84" w15:restartNumberingAfterBreak="0">
     <w:nsid w:val="78A76FA6"/>
     <w:multiLevelType w:val="hybridMultilevel"/>
     <w:tmpl w:val="D86A02E2"/>
@@ -16657,7 +18292,7 @@
       </w:pPr>
     </w:lvl>
   </w:abstractNum>
-  <w:abstractNum w:abstractNumId="83" w15:restartNumberingAfterBreak="0">
+  <w:abstractNum w:abstractNumId="85" w15:restartNumberingAfterBreak="0">
     <w:nsid w:val="78FE68F6"/>
     <w:multiLevelType w:val="hybridMultilevel"/>
     <w:tmpl w:val="D06429E6"/>
@@ -16746,7 +18381,7 @@
       </w:pPr>
     </w:lvl>
   </w:abstractNum>
-  <w:abstractNum w:abstractNumId="84" w15:restartNumberingAfterBreak="0">
+  <w:abstractNum w:abstractNumId="86" w15:restartNumberingAfterBreak="0">
     <w:nsid w:val="7B4D7BF3"/>
     <w:multiLevelType w:val="hybridMultilevel"/>
     <w:tmpl w:val="4F0C10F0"/>
@@ -16835,7 +18470,7 @@
       </w:pPr>
     </w:lvl>
   </w:abstractNum>
-  <w:abstractNum w:abstractNumId="85" w15:restartNumberingAfterBreak="0">
+  <w:abstractNum w:abstractNumId="87" w15:restartNumberingAfterBreak="0">
     <w:nsid w:val="7BBA6306"/>
     <w:multiLevelType w:val="hybridMultilevel"/>
     <w:tmpl w:val="239427E8"/>
@@ -16924,7 +18559,7 @@
       </w:pPr>
     </w:lvl>
   </w:abstractNum>
-  <w:abstractNum w:abstractNumId="86" w15:restartNumberingAfterBreak="0">
+  <w:abstractNum w:abstractNumId="88" w15:restartNumberingAfterBreak="0">
     <w:nsid w:val="7C7D0999"/>
     <w:multiLevelType w:val="hybridMultilevel"/>
     <w:tmpl w:val="C91A9056"/>
@@ -17013,7 +18648,7 @@
       </w:pPr>
     </w:lvl>
   </w:abstractNum>
-  <w:abstractNum w:abstractNumId="87" w15:restartNumberingAfterBreak="0">
+  <w:abstractNum w:abstractNumId="89" w15:restartNumberingAfterBreak="0">
     <w:nsid w:val="7CC27FF0"/>
     <w:multiLevelType w:val="hybridMultilevel"/>
     <w:tmpl w:val="CE4CB0D2"/>
@@ -17112,16 +18747,16 @@
     <w:abstractNumId w:val="25"/>
   </w:num>
   <w:num w:numId="4">
-    <w:abstractNumId w:val="78"/>
+    <w:abstractNumId w:val="80"/>
   </w:num>
   <w:num w:numId="5">
     <w:abstractNumId w:val="6"/>
   </w:num>
   <w:num w:numId="6">
-    <w:abstractNumId w:val="56"/>
+    <w:abstractNumId w:val="57"/>
   </w:num>
   <w:num w:numId="7">
-    <w:abstractNumId w:val="67"/>
+    <w:abstractNumId w:val="69"/>
   </w:num>
   <w:num w:numId="8">
     <w:abstractNumId w:val="3"/>
@@ -17130,7 +18765,7 @@
     <w:abstractNumId w:val="26"/>
   </w:num>
   <w:num w:numId="10">
-    <w:abstractNumId w:val="70"/>
+    <w:abstractNumId w:val="72"/>
   </w:num>
   <w:num w:numId="11">
     <w:abstractNumId w:val="27"/>
@@ -17145,7 +18780,7 @@
     <w:abstractNumId w:val="31"/>
   </w:num>
   <w:num w:numId="15">
-    <w:abstractNumId w:val="47"/>
+    <w:abstractNumId w:val="48"/>
   </w:num>
   <w:num w:numId="16">
     <w:abstractNumId w:val="33"/>
@@ -17157,22 +18792,22 @@
     <w:abstractNumId w:val="35"/>
   </w:num>
   <w:num w:numId="19">
-    <w:abstractNumId w:val="87"/>
+    <w:abstractNumId w:val="89"/>
   </w:num>
   <w:num w:numId="20">
     <w:abstractNumId w:val="24"/>
   </w:num>
   <w:num w:numId="21">
-    <w:abstractNumId w:val="82"/>
+    <w:abstractNumId w:val="84"/>
   </w:num>
   <w:num w:numId="22">
     <w:abstractNumId w:val="36"/>
   </w:num>
   <w:num w:numId="23">
-    <w:abstractNumId w:val="75"/>
+    <w:abstractNumId w:val="77"/>
   </w:num>
   <w:num w:numId="24">
-    <w:abstractNumId w:val="81"/>
+    <w:abstractNumId w:val="83"/>
   </w:num>
   <w:num w:numId="25">
     <w:abstractNumId w:val="1"/>
@@ -17181,52 +18816,52 @@
     <w:abstractNumId w:val="10"/>
   </w:num>
   <w:num w:numId="27">
+    <w:abstractNumId w:val="68"/>
+  </w:num>
+  <w:num w:numId="28">
+    <w:abstractNumId w:val="88"/>
+  </w:num>
+  <w:num w:numId="29">
     <w:abstractNumId w:val="66"/>
   </w:num>
-  <w:num w:numId="28">
+  <w:num w:numId="30">
+    <w:abstractNumId w:val="52"/>
+  </w:num>
+  <w:num w:numId="31">
+    <w:abstractNumId w:val="51"/>
+  </w:num>
+  <w:num w:numId="32">
+    <w:abstractNumId w:val="75"/>
+  </w:num>
+  <w:num w:numId="33">
+    <w:abstractNumId w:val="81"/>
+  </w:num>
+  <w:num w:numId="34">
+    <w:abstractNumId w:val="46"/>
+  </w:num>
+  <w:num w:numId="35">
     <w:abstractNumId w:val="86"/>
   </w:num>
-  <w:num w:numId="29">
-    <w:abstractNumId w:val="64"/>
-  </w:num>
-  <w:num w:numId="30">
-    <w:abstractNumId w:val="51"/>
-  </w:num>
-  <w:num w:numId="31">
-    <w:abstractNumId w:val="50"/>
-  </w:num>
-  <w:num w:numId="32">
-    <w:abstractNumId w:val="73"/>
-  </w:num>
-  <w:num w:numId="33">
-    <w:abstractNumId w:val="79"/>
-  </w:num>
-  <w:num w:numId="34">
-    <w:abstractNumId w:val="45"/>
-  </w:num>
-  <w:num w:numId="35">
-    <w:abstractNumId w:val="84"/>
-  </w:num>
   <w:num w:numId="36">
-    <w:abstractNumId w:val="59"/>
+    <w:abstractNumId w:val="61"/>
   </w:num>
   <w:num w:numId="37">
-    <w:abstractNumId w:val="58"/>
+    <w:abstractNumId w:val="60"/>
   </w:num>
   <w:num w:numId="38">
-    <w:abstractNumId w:val="72"/>
+    <w:abstractNumId w:val="74"/>
   </w:num>
   <w:num w:numId="39">
     <w:abstractNumId w:val="0"/>
   </w:num>
   <w:num w:numId="40">
-    <w:abstractNumId w:val="61"/>
+    <w:abstractNumId w:val="63"/>
   </w:num>
   <w:num w:numId="41">
-    <w:abstractNumId w:val="71"/>
+    <w:abstractNumId w:val="73"/>
   </w:num>
   <w:num w:numId="42">
-    <w:abstractNumId w:val="85"/>
+    <w:abstractNumId w:val="87"/>
   </w:num>
   <w:num w:numId="43">
     <w:abstractNumId w:val="11"/>
@@ -17235,13 +18870,13 @@
     <w:abstractNumId w:val="17"/>
   </w:num>
   <w:num w:numId="45">
-    <w:abstractNumId w:val="48"/>
+    <w:abstractNumId w:val="49"/>
   </w:num>
   <w:num w:numId="46">
-    <w:abstractNumId w:val="49"/>
+    <w:abstractNumId w:val="50"/>
   </w:num>
   <w:num w:numId="47">
-    <w:abstractNumId w:val="46"/>
+    <w:abstractNumId w:val="47"/>
   </w:num>
   <w:num w:numId="48">
     <w:abstractNumId w:val="16"/>
@@ -17256,7 +18891,7 @@
     <w:abstractNumId w:val="4"/>
   </w:num>
   <w:num w:numId="52">
-    <w:abstractNumId w:val="68"/>
+    <w:abstractNumId w:val="70"/>
   </w:num>
   <w:num w:numId="53">
     <w:abstractNumId w:val="28"/>
@@ -17265,34 +18900,34 @@
     <w:abstractNumId w:val="9"/>
   </w:num>
   <w:num w:numId="55">
-    <w:abstractNumId w:val="55"/>
+    <w:abstractNumId w:val="56"/>
   </w:num>
   <w:num w:numId="56">
     <w:abstractNumId w:val="43"/>
   </w:num>
   <w:num w:numId="57">
-    <w:abstractNumId w:val="53"/>
+    <w:abstractNumId w:val="54"/>
   </w:num>
   <w:num w:numId="58">
-    <w:abstractNumId w:val="77"/>
+    <w:abstractNumId w:val="79"/>
   </w:num>
   <w:num w:numId="59">
     <w:abstractNumId w:val="42"/>
   </w:num>
   <w:num w:numId="60">
-    <w:abstractNumId w:val="69"/>
+    <w:abstractNumId w:val="71"/>
   </w:num>
   <w:num w:numId="61">
-    <w:abstractNumId w:val="83"/>
+    <w:abstractNumId w:val="85"/>
   </w:num>
   <w:num w:numId="62">
-    <w:abstractNumId w:val="60"/>
+    <w:abstractNumId w:val="62"/>
   </w:num>
   <w:num w:numId="63">
-    <w:abstractNumId w:val="44"/>
+    <w:abstractNumId w:val="45"/>
   </w:num>
   <w:num w:numId="64">
-    <w:abstractNumId w:val="62"/>
+    <w:abstractNumId w:val="64"/>
   </w:num>
   <w:num w:numId="65">
     <w:abstractNumId w:val="12"/>
@@ -17301,16 +18936,16 @@
     <w:abstractNumId w:val="39"/>
   </w:num>
   <w:num w:numId="67">
-    <w:abstractNumId w:val="80"/>
+    <w:abstractNumId w:val="82"/>
   </w:num>
   <w:num w:numId="68">
-    <w:abstractNumId w:val="65"/>
+    <w:abstractNumId w:val="67"/>
   </w:num>
   <w:num w:numId="69">
-    <w:abstractNumId w:val="54"/>
+    <w:abstractNumId w:val="55"/>
   </w:num>
   <w:num w:numId="70">
-    <w:abstractNumId w:val="57"/>
+    <w:abstractNumId w:val="58"/>
   </w:num>
   <w:num w:numId="71">
     <w:abstractNumId w:val="15"/>
@@ -17340,13 +18975,13 @@
     <w:abstractNumId w:val="23"/>
   </w:num>
   <w:num w:numId="80">
-    <w:abstractNumId w:val="74"/>
+    <w:abstractNumId w:val="76"/>
   </w:num>
   <w:num w:numId="81">
     <w:abstractNumId w:val="29"/>
   </w:num>
   <w:num w:numId="82">
-    <w:abstractNumId w:val="76"/>
+    <w:abstractNumId w:val="78"/>
   </w:num>
   <w:num w:numId="83">
     <w:abstractNumId w:val="7"/>
@@ -17358,13 +18993,19 @@
     <w:abstractNumId w:val="2"/>
   </w:num>
   <w:num w:numId="86">
-    <w:abstractNumId w:val="52"/>
+    <w:abstractNumId w:val="53"/>
   </w:num>
   <w:num w:numId="87">
     <w:abstractNumId w:val="5"/>
   </w:num>
   <w:num w:numId="88">
-    <w:abstractNumId w:val="63"/>
+    <w:abstractNumId w:val="65"/>
+  </w:num>
+  <w:num w:numId="89">
+    <w:abstractNumId w:val="44"/>
+  </w:num>
+  <w:num w:numId="90">
+    <w:abstractNumId w:val="59"/>
   </w:num>
   <w:numIdMacAtCleanup w:val="87"/>
 </w:numbering>

</xml_diff>